<commit_message>
Templates updated with merge
</commit_message>
<xml_diff>
--- a/HW #2 template.docx
+++ b/HW #2 template.docx
@@ -449,21 +449,7 @@
           <w:sz w:val="22"/>
           <w:szCs w:val="22"/>
         </w:rPr>
-        <w:t xml:space="preserve"> </w:t>
-      </w:r>
-      <w:r>
-        <w:rPr>
-          <w:sz w:val="22"/>
-          <w:szCs w:val="22"/>
-        </w:rPr>
-        <w:t>to submit</w:t>
-      </w:r>
-      <w:r>
-        <w:rPr>
-          <w:sz w:val="22"/>
-          <w:szCs w:val="22"/>
-        </w:rPr>
-        <w:t xml:space="preserve"> this file with your answers. </w:t>
+        <w:t xml:space="preserve"> to submit this file with your answers. </w:t>
       </w:r>
     </w:p>
     <w:p>
@@ -553,7 +539,13 @@
         </w:numPr>
       </w:pPr>
       <w:r>
-        <w:t xml:space="preserve">- </w:t>
+        <w:t>–</w:t>
+      </w:r>
+      <w:r>
+        <w:t xml:space="preserve"> </w:t>
+      </w:r>
+      <w:r>
+        <w:t>See code.</w:t>
       </w:r>
     </w:p>
     <w:p>
@@ -565,7 +557,7 @@
         </w:numPr>
       </w:pPr>
       <w:r>
-        <w:t>-</w:t>
+        <w:t>– See code.</w:t>
       </w:r>
     </w:p>
     <w:p>
@@ -662,6 +654,71 @@
           <w:shd w:val="clear" w:color="auto" w:fill="FFFFFF"/>
         </w:rPr>
       </w:pPr>
+      <w:r>
+        <w:rPr>
+          <w:color w:val="000000"/>
+          <w:shd w:val="clear" w:color="auto" w:fill="FFFFFF"/>
+        </w:rPr>
+        <w:t>The points on the graph vary up and down (higher and lower KPI), which seems like noise. There is a slight downward trend with average KPI decrease and the year increases.</w:t>
+      </w:r>
+    </w:p>
+    <w:p>
+      <w:pPr>
+        <w:pStyle w:val="NormalWeb"/>
+        <w:spacing w:line="360" w:lineRule="auto"/>
+        <w:rPr>
+          <w:color w:val="000000"/>
+          <w:shd w:val="clear" w:color="auto" w:fill="FFFFFF"/>
+        </w:rPr>
+      </w:pPr>
+      <w:r>
+        <w:rPr>
+          <w:noProof/>
+          <w:color w:val="000000"/>
+          <w:shd w:val="clear" w:color="auto" w:fill="FFFFFF"/>
+        </w:rPr>
+        <w:drawing>
+          <wp:inline distT="0" distB="0" distL="0" distR="0" wp14:anchorId="75751BEE" wp14:editId="47C9124C">
+            <wp:extent cx="4811958" cy="2874254"/>
+            <wp:effectExtent l="0" t="0" r="1905" b="0"/>
+            <wp:docPr id="1" name="Picture 1" descr="A picture containing chart&#10;&#10;Description automatically generated"/>
+            <wp:cNvGraphicFramePr>
+              <a:graphicFrameLocks xmlns:a="http://schemas.openxmlformats.org/drawingml/2006/main" noChangeAspect="1"/>
+            </wp:cNvGraphicFramePr>
+            <a:graphic xmlns:a="http://schemas.openxmlformats.org/drawingml/2006/main">
+              <a:graphicData uri="http://schemas.openxmlformats.org/drawingml/2006/picture">
+                <pic:pic xmlns:pic="http://schemas.openxmlformats.org/drawingml/2006/picture">
+                  <pic:nvPicPr>
+                    <pic:cNvPr id="1" name="Picture 1" descr="A picture containing chart&#10;&#10;Description automatically generated"/>
+                    <pic:cNvPicPr/>
+                  </pic:nvPicPr>
+                  <pic:blipFill>
+                    <a:blip r:embed="rId8" cstate="print">
+                      <a:extLst>
+                        <a:ext uri="{28A0092B-C50C-407E-A947-70E740481C1C}">
+                          <a14:useLocalDpi xmlns:a14="http://schemas.microsoft.com/office/drawing/2010/main" val="0"/>
+                        </a:ext>
+                      </a:extLst>
+                    </a:blip>
+                    <a:stretch>
+                      <a:fillRect/>
+                    </a:stretch>
+                  </pic:blipFill>
+                  <pic:spPr>
+                    <a:xfrm>
+                      <a:off x="0" y="0"/>
+                      <a:ext cx="4822937" cy="2880812"/>
+                    </a:xfrm>
+                    <a:prstGeom prst="rect">
+                      <a:avLst/>
+                    </a:prstGeom>
+                  </pic:spPr>
+                </pic:pic>
+              </a:graphicData>
+            </a:graphic>
+          </wp:inline>
+        </w:drawing>
+      </w:r>
     </w:p>
     <w:p>
       <w:pPr>
@@ -732,7 +789,15 @@
           <w:color w:val="000000"/>
           <w:shd w:val="clear" w:color="auto" w:fill="FFFFFF"/>
         </w:rPr>
-        <w:t xml:space="preserve"> that humans were increasing the amount of heat-trapping greenhouse gases in the atmosphere that led to the questions: Does this</w:t>
+        <w:t xml:space="preserve"> that humans were increasing the amount of heat-trapping greenhouse gases in the atmosphere that led to the questions: </w:t>
+      </w:r>
+      <w:r>
+        <w:rPr>
+          <w:color w:val="000000"/>
+          <w:shd w:val="clear" w:color="auto" w:fill="FFFFFF"/>
+        </w:rPr>
+        <w:lastRenderedPageBreak/>
+        <w:t>Does this</w:t>
       </w:r>
       <w:r>
         <w:rPr>
@@ -826,7 +891,15 @@
           <w:color w:val="000000"/>
           <w:shd w:val="clear" w:color="auto" w:fill="FFFFFF"/>
         </w:rPr>
-        <w:t>? Answer this question by assessing the significance in the abrupt change in KPI.</w:t>
+        <w:t xml:space="preserve">? Answer this question by assessing the significance in </w:t>
+      </w:r>
+      <w:r>
+        <w:rPr>
+          <w:color w:val="000000"/>
+          <w:highlight w:val="yellow"/>
+          <w:shd w:val="clear" w:color="auto" w:fill="FFFFFF"/>
+        </w:rPr>
+        <w:t>the abrupt change in KPI.</w:t>
       </w:r>
     </w:p>
     <w:p>
@@ -855,7 +928,6 @@
       <w:pPr>
         <w:pStyle w:val="NormalWeb"/>
         <w:spacing w:before="0" w:beforeAutospacing="0" w:after="0" w:afterAutospacing="0"/>
-        <w:ind w:left="720"/>
         <w:rPr>
           <w:color w:val="000000"/>
           <w:shd w:val="clear" w:color="auto" w:fill="FFFFFF"/>
@@ -866,23 +938,393 @@
       <w:pPr>
         <w:pStyle w:val="NormalWeb"/>
         <w:spacing w:before="0" w:beforeAutospacing="0" w:after="0" w:afterAutospacing="0"/>
-        <w:ind w:left="720"/>
-        <w:rPr>
-          <w:color w:val="000000"/>
-          <w:shd w:val="clear" w:color="auto" w:fill="FFFFFF"/>
-        </w:rPr>
-      </w:pPr>
+        <w:rPr>
+          <w:color w:val="000000"/>
+          <w:shd w:val="clear" w:color="auto" w:fill="FFFFFF"/>
+        </w:rPr>
+      </w:pPr>
+      <w:r>
+        <w:rPr>
+          <w:color w:val="000000"/>
+          <w:shd w:val="clear" w:color="auto" w:fill="FFFFFF"/>
+        </w:rPr>
+        <w:t>Having only one trend line fits the observations, and the residuals all look like noise</w:t>
+      </w:r>
+      <w:r>
+        <w:rPr>
+          <w:color w:val="000000"/>
+          <w:shd w:val="clear" w:color="auto" w:fill="FFFFFF"/>
+        </w:rPr>
+        <w:t xml:space="preserve">. </w:t>
+      </w:r>
+      <w:r>
+        <w:rPr>
+          <w:color w:val="000000"/>
+          <w:shd w:val="clear" w:color="auto" w:fill="FFFFFF"/>
+        </w:rPr>
+        <w:t>All observations are correlated with the previous observations</w:t>
+      </w:r>
+      <w:r>
+        <w:rPr>
+          <w:color w:val="000000"/>
+          <w:shd w:val="clear" w:color="auto" w:fill="FFFFFF"/>
+        </w:rPr>
+        <w:t xml:space="preserve"> so there doesn’t seem to be abrupt change. When I graph auto-covariance of the data, only </w:t>
+      </w:r>
+      <w:r>
+        <w:rPr>
+          <w:color w:val="000000"/>
+          <w:shd w:val="clear" w:color="auto" w:fill="FFFFFF"/>
+        </w:rPr>
+        <w:t>one</w:t>
+      </w:r>
+      <w:r>
+        <w:rPr>
+          <w:color w:val="000000"/>
+          <w:shd w:val="clear" w:color="auto" w:fill="FFFFFF"/>
+        </w:rPr>
+        <w:t xml:space="preserve"> point </w:t>
+      </w:r>
+      <w:r>
+        <w:rPr>
+          <w:color w:val="000000"/>
+          <w:shd w:val="clear" w:color="auto" w:fill="FFFFFF"/>
+        </w:rPr>
+        <w:t>has</w:t>
+      </w:r>
+      <w:r>
+        <w:rPr>
+          <w:color w:val="000000"/>
+          <w:shd w:val="clear" w:color="auto" w:fill="FFFFFF"/>
+        </w:rPr>
+        <w:t xml:space="preserve"> a correlation coefficient that exceed</w:t>
+      </w:r>
+      <w:r>
+        <w:rPr>
+          <w:color w:val="000000"/>
+          <w:shd w:val="clear" w:color="auto" w:fill="FFFFFF"/>
+        </w:rPr>
+        <w:t>s</w:t>
+      </w:r>
+      <w:r>
+        <w:rPr>
+          <w:color w:val="000000"/>
+          <w:shd w:val="clear" w:color="auto" w:fill="FFFFFF"/>
+        </w:rPr>
+        <w:t xml:space="preserve"> the blue dashed line which indicates that </w:t>
+      </w:r>
+      <w:r>
+        <w:rPr>
+          <w:color w:val="000000"/>
+          <w:shd w:val="clear" w:color="auto" w:fill="FFFFFF"/>
+        </w:rPr>
+        <w:t>it</w:t>
+      </w:r>
+      <w:r>
+        <w:rPr>
+          <w:color w:val="000000"/>
+          <w:shd w:val="clear" w:color="auto" w:fill="FFFFFF"/>
+        </w:rPr>
+        <w:t xml:space="preserve"> may be significant. However, </w:t>
+      </w:r>
+      <w:r>
+        <w:rPr>
+          <w:color w:val="000000"/>
+          <w:shd w:val="clear" w:color="auto" w:fill="FFFFFF"/>
+        </w:rPr>
+        <w:t>that</w:t>
+      </w:r>
+      <w:r>
+        <w:rPr>
+          <w:color w:val="000000"/>
+          <w:shd w:val="clear" w:color="auto" w:fill="FFFFFF"/>
+        </w:rPr>
+        <w:t xml:space="preserve"> points </w:t>
+      </w:r>
+      <w:proofErr w:type="gramStart"/>
+      <w:r>
+        <w:rPr>
+          <w:color w:val="000000"/>
+          <w:shd w:val="clear" w:color="auto" w:fill="FFFFFF"/>
+        </w:rPr>
+        <w:t>exceed</w:t>
+      </w:r>
+      <w:r>
+        <w:rPr>
+          <w:color w:val="000000"/>
+          <w:shd w:val="clear" w:color="auto" w:fill="FFFFFF"/>
+        </w:rPr>
+        <w:t>s</w:t>
+      </w:r>
+      <w:proofErr w:type="gramEnd"/>
+      <w:r>
+        <w:rPr>
+          <w:color w:val="000000"/>
+          <w:shd w:val="clear" w:color="auto" w:fill="FFFFFF"/>
+        </w:rPr>
+        <w:t xml:space="preserve"> the blue line by such a small amount that I would argue that there is no significant abrupt change in KPI. </w:t>
+      </w:r>
+    </w:p>
+    <w:p>
+      <w:pPr>
+        <w:pStyle w:val="NormalWeb"/>
+        <w:rPr>
+          <w:color w:val="000000"/>
+          <w:shd w:val="clear" w:color="auto" w:fill="FFFFFF"/>
+        </w:rPr>
+      </w:pPr>
+      <w:r>
+        <w:rPr>
+          <w:noProof/>
+          <w:color w:val="000000"/>
+          <w:shd w:val="clear" w:color="auto" w:fill="FFFFFF"/>
+        </w:rPr>
+        <w:drawing>
+          <wp:inline distT="0" distB="0" distL="0" distR="0" wp14:anchorId="0B681D83" wp14:editId="0E7BC959">
+            <wp:extent cx="3445274" cy="3455377"/>
+            <wp:effectExtent l="0" t="0" r="0" b="0"/>
+            <wp:docPr id="3" name="Picture 3" descr="Chart, box and whisker chart&#10;&#10;Description automatically generated"/>
+            <wp:cNvGraphicFramePr>
+              <a:graphicFrameLocks xmlns:a="http://schemas.openxmlformats.org/drawingml/2006/main" noChangeAspect="1"/>
+            </wp:cNvGraphicFramePr>
+            <a:graphic xmlns:a="http://schemas.openxmlformats.org/drawingml/2006/main">
+              <a:graphicData uri="http://schemas.openxmlformats.org/drawingml/2006/picture">
+                <pic:pic xmlns:pic="http://schemas.openxmlformats.org/drawingml/2006/picture">
+                  <pic:nvPicPr>
+                    <pic:cNvPr id="3" name="Picture 3" descr="Chart, box and whisker chart&#10;&#10;Description automatically generated"/>
+                    <pic:cNvPicPr/>
+                  </pic:nvPicPr>
+                  <pic:blipFill>
+                    <a:blip r:embed="rId9">
+                      <a:extLst>
+                        <a:ext uri="{28A0092B-C50C-407E-A947-70E740481C1C}">
+                          <a14:useLocalDpi xmlns:a14="http://schemas.microsoft.com/office/drawing/2010/main" val="0"/>
+                        </a:ext>
+                      </a:extLst>
+                    </a:blip>
+                    <a:stretch>
+                      <a:fillRect/>
+                    </a:stretch>
+                  </pic:blipFill>
+                  <pic:spPr>
+                    <a:xfrm>
+                      <a:off x="0" y="0"/>
+                      <a:ext cx="3458808" cy="3468950"/>
+                    </a:xfrm>
+                    <a:prstGeom prst="rect">
+                      <a:avLst/>
+                    </a:prstGeom>
+                  </pic:spPr>
+                </pic:pic>
+              </a:graphicData>
+            </a:graphic>
+          </wp:inline>
+        </w:drawing>
+      </w:r>
+    </w:p>
+    <w:p>
+      <w:pPr>
+        <w:pStyle w:val="NormalWeb"/>
+        <w:rPr>
+          <w:color w:val="000000"/>
+          <w:shd w:val="clear" w:color="auto" w:fill="FFFFFF"/>
+        </w:rPr>
+      </w:pPr>
+    </w:p>
+    <w:p>
+      <w:pPr>
+        <w:pStyle w:val="NormalWeb"/>
+        <w:rPr>
+          <w:color w:val="000000"/>
+          <w:shd w:val="clear" w:color="auto" w:fill="FFFFFF"/>
+        </w:rPr>
+      </w:pPr>
+      <w:r>
+        <w:rPr>
+          <w:color w:val="000000"/>
+          <w:shd w:val="clear" w:color="auto" w:fill="FFFFFF"/>
+        </w:rPr>
+        <w:t xml:space="preserve">Looking at </w:t>
+      </w:r>
+      <w:proofErr w:type="spellStart"/>
+      <w:r>
+        <w:rPr>
+          <w:color w:val="000000"/>
+          <w:shd w:val="clear" w:color="auto" w:fill="FFFFFF"/>
+        </w:rPr>
+        <w:t>Pacf</w:t>
+      </w:r>
+      <w:proofErr w:type="spellEnd"/>
+      <w:r>
+        <w:rPr>
+          <w:color w:val="000000"/>
+          <w:shd w:val="clear" w:color="auto" w:fill="FFFFFF"/>
+        </w:rPr>
+        <w:t>,</w:t>
+      </w:r>
+      <w:r>
+        <w:rPr>
+          <w:color w:val="000000"/>
+          <w:shd w:val="clear" w:color="auto" w:fill="FFFFFF"/>
+        </w:rPr>
+        <w:t xml:space="preserve"> we see the same singular point has significance.</w:t>
+      </w:r>
+    </w:p>
+    <w:p>
+      <w:pPr>
+        <w:pStyle w:val="NormalWeb"/>
+        <w:rPr>
+          <w:color w:val="000000"/>
+          <w:shd w:val="clear" w:color="auto" w:fill="FFFFFF"/>
+        </w:rPr>
+      </w:pPr>
+      <w:r>
+        <w:rPr>
+          <w:color w:val="000000"/>
+          <w:shd w:val="clear" w:color="auto" w:fill="FFFFFF"/>
+        </w:rPr>
+        <w:t xml:space="preserve"> </w:t>
+      </w:r>
+      <w:r>
+        <w:rPr>
+          <w:noProof/>
+          <w:color w:val="000000"/>
+          <w:shd w:val="clear" w:color="auto" w:fill="FFFFFF"/>
+        </w:rPr>
+        <w:drawing>
+          <wp:inline distT="0" distB="0" distL="0" distR="0" wp14:anchorId="2ACCEF35" wp14:editId="47D2981C">
+            <wp:extent cx="2397836" cy="2335823"/>
+            <wp:effectExtent l="0" t="0" r="2540" b="1270"/>
+            <wp:docPr id="4" name="Picture 4" descr="Chart, box and whisker chart&#10;&#10;Description automatically generated"/>
+            <wp:cNvGraphicFramePr>
+              <a:graphicFrameLocks xmlns:a="http://schemas.openxmlformats.org/drawingml/2006/main" noChangeAspect="1"/>
+            </wp:cNvGraphicFramePr>
+            <a:graphic xmlns:a="http://schemas.openxmlformats.org/drawingml/2006/main">
+              <a:graphicData uri="http://schemas.openxmlformats.org/drawingml/2006/picture">
+                <pic:pic xmlns:pic="http://schemas.openxmlformats.org/drawingml/2006/picture">
+                  <pic:nvPicPr>
+                    <pic:cNvPr id="4" name="Picture 4" descr="Chart, box and whisker chart&#10;&#10;Description automatically generated"/>
+                    <pic:cNvPicPr/>
+                  </pic:nvPicPr>
+                  <pic:blipFill>
+                    <a:blip r:embed="rId10" cstate="print">
+                      <a:extLst>
+                        <a:ext uri="{28A0092B-C50C-407E-A947-70E740481C1C}">
+                          <a14:useLocalDpi xmlns:a14="http://schemas.microsoft.com/office/drawing/2010/main" val="0"/>
+                        </a:ext>
+                      </a:extLst>
+                    </a:blip>
+                    <a:stretch>
+                      <a:fillRect/>
+                    </a:stretch>
+                  </pic:blipFill>
+                  <pic:spPr>
+                    <a:xfrm>
+                      <a:off x="0" y="0"/>
+                      <a:ext cx="2403613" cy="2341451"/>
+                    </a:xfrm>
+                    <a:prstGeom prst="rect">
+                      <a:avLst/>
+                    </a:prstGeom>
+                  </pic:spPr>
+                </pic:pic>
+              </a:graphicData>
+            </a:graphic>
+          </wp:inline>
+        </w:drawing>
+      </w:r>
+    </w:p>
+    <w:p>
+      <w:pPr>
+        <w:pStyle w:val="NormalWeb"/>
+        <w:rPr>
+          <w:color w:val="000000"/>
+          <w:shd w:val="clear" w:color="auto" w:fill="FFFFFF"/>
+        </w:rPr>
+      </w:pPr>
+    </w:p>
+    <w:p>
+      <w:pPr>
+        <w:pStyle w:val="NormalWeb"/>
+        <w:rPr>
+          <w:color w:val="000000"/>
+          <w:shd w:val="clear" w:color="auto" w:fill="FFFFFF"/>
+        </w:rPr>
+      </w:pPr>
+    </w:p>
+    <w:p>
+      <w:pPr>
+        <w:pStyle w:val="NormalWeb"/>
+        <w:rPr>
+          <w:color w:val="000000"/>
+          <w:shd w:val="clear" w:color="auto" w:fill="FFFFFF"/>
+        </w:rPr>
+      </w:pPr>
+      <w:r>
+        <w:rPr>
+          <w:color w:val="000000"/>
+          <w:shd w:val="clear" w:color="auto" w:fill="FFFFFF"/>
+        </w:rPr>
+        <w:t>Finally, looking at a graph of residuals, they all look like white noise, which would indicate there is no significance in ACF and that there is no significance in any abrupt change.</w:t>
+      </w:r>
     </w:p>
     <w:p>
       <w:pPr>
         <w:pStyle w:val="NormalWeb"/>
         <w:spacing w:before="0" w:beforeAutospacing="0" w:after="0" w:afterAutospacing="0"/>
-        <w:ind w:left="720"/>
-        <w:rPr>
-          <w:color w:val="000000"/>
-          <w:shd w:val="clear" w:color="auto" w:fill="FFFFFF"/>
-        </w:rPr>
-      </w:pPr>
+        <w:rPr>
+          <w:color w:val="000000"/>
+          <w:shd w:val="clear" w:color="auto" w:fill="FFFFFF"/>
+        </w:rPr>
+      </w:pPr>
+      <w:r>
+        <w:rPr>
+          <w:noProof/>
+          <w:color w:val="000000"/>
+          <w:shd w:val="clear" w:color="auto" w:fill="FFFFFF"/>
+        </w:rPr>
+        <w:drawing>
+          <wp:inline distT="0" distB="0" distL="0" distR="0" wp14:anchorId="312A470F" wp14:editId="57459D20">
+            <wp:extent cx="2901002" cy="2867269"/>
+            <wp:effectExtent l="0" t="0" r="0" b="3175"/>
+            <wp:docPr id="6" name="Picture 6" descr="A picture containing text, antenna&#10;&#10;Description automatically generated"/>
+            <wp:cNvGraphicFramePr>
+              <a:graphicFrameLocks xmlns:a="http://schemas.openxmlformats.org/drawingml/2006/main" noChangeAspect="1"/>
+            </wp:cNvGraphicFramePr>
+            <a:graphic xmlns:a="http://schemas.openxmlformats.org/drawingml/2006/main">
+              <a:graphicData uri="http://schemas.openxmlformats.org/drawingml/2006/picture">
+                <pic:pic xmlns:pic="http://schemas.openxmlformats.org/drawingml/2006/picture">
+                  <pic:nvPicPr>
+                    <pic:cNvPr id="6" name="Picture 6" descr="A picture containing text, antenna&#10;&#10;Description automatically generated"/>
+                    <pic:cNvPicPr/>
+                  </pic:nvPicPr>
+                  <pic:blipFill>
+                    <a:blip r:embed="rId11">
+                      <a:extLst>
+                        <a:ext uri="{28A0092B-C50C-407E-A947-70E740481C1C}">
+                          <a14:useLocalDpi xmlns:a14="http://schemas.microsoft.com/office/drawing/2010/main" val="0"/>
+                        </a:ext>
+                      </a:extLst>
+                    </a:blip>
+                    <a:stretch>
+                      <a:fillRect/>
+                    </a:stretch>
+                  </pic:blipFill>
+                  <pic:spPr>
+                    <a:xfrm>
+                      <a:off x="0" y="0"/>
+                      <a:ext cx="2911123" cy="2877272"/>
+                    </a:xfrm>
+                    <a:prstGeom prst="rect">
+                      <a:avLst/>
+                    </a:prstGeom>
+                  </pic:spPr>
+                </pic:pic>
+              </a:graphicData>
+            </a:graphic>
+          </wp:inline>
+        </w:drawing>
+      </w:r>
     </w:p>
     <w:p>
       <w:pPr>
@@ -924,65 +1366,7 @@
           <w:color w:val="000000"/>
           <w:shd w:val="clear" w:color="auto" w:fill="FFFFFF"/>
         </w:rPr>
-        <w:t xml:space="preserve">Answer </w:t>
-      </w:r>
-      <w:r>
-        <w:rPr>
-          <w:color w:val="000000"/>
-          <w:shd w:val="clear" w:color="auto" w:fill="FFFFFF"/>
-        </w:rPr>
-        <w:t xml:space="preserve">the previous </w:t>
-      </w:r>
-      <w:proofErr w:type="gramStart"/>
-      <w:r>
-        <w:rPr>
-          <w:color w:val="000000"/>
-          <w:shd w:val="clear" w:color="auto" w:fill="FFFFFF"/>
-        </w:rPr>
-        <w:t xml:space="preserve">question </w:t>
-      </w:r>
-      <w:r>
-        <w:rPr>
-          <w:color w:val="000000"/>
-          <w:shd w:val="clear" w:color="auto" w:fill="FFFFFF"/>
-        </w:rPr>
-        <w:t xml:space="preserve"> by</w:t>
-      </w:r>
-      <w:proofErr w:type="gramEnd"/>
-      <w:r>
-        <w:rPr>
-          <w:color w:val="000000"/>
-          <w:shd w:val="clear" w:color="auto" w:fill="FFFFFF"/>
-        </w:rPr>
-        <w:t xml:space="preserve"> assessing the significance </w:t>
-      </w:r>
-      <w:r>
-        <w:rPr>
-          <w:color w:val="000000"/>
-          <w:shd w:val="clear" w:color="auto" w:fill="FFFFFF"/>
-        </w:rPr>
-        <w:t xml:space="preserve">of </w:t>
-      </w:r>
-      <w:r>
-        <w:rPr>
-          <w:color w:val="000000"/>
-          <w:shd w:val="clear" w:color="auto" w:fill="FFFFFF"/>
-        </w:rPr>
-        <w:t xml:space="preserve">the </w:t>
-      </w:r>
-      <w:r>
-        <w:rPr>
-          <w:color w:val="000000"/>
-          <w:shd w:val="clear" w:color="auto" w:fill="FFFFFF"/>
-        </w:rPr>
-        <w:t>gradual</w:t>
-      </w:r>
-      <w:r>
-        <w:rPr>
-          <w:color w:val="000000"/>
-          <w:shd w:val="clear" w:color="auto" w:fill="FFFFFF"/>
-        </w:rPr>
-        <w:t xml:space="preserve"> change in KPI.</w:t>
+        <w:t>Answer the previous question by assessing the significance of the gradual change in KPI.</w:t>
       </w:r>
     </w:p>
     <w:p>
@@ -1022,12 +1406,134 @@
       <w:pPr>
         <w:pStyle w:val="NormalWeb"/>
         <w:spacing w:before="0" w:beforeAutospacing="0" w:after="0" w:afterAutospacing="0"/>
-        <w:ind w:left="720"/>
-        <w:rPr>
-          <w:color w:val="000000"/>
-          <w:shd w:val="clear" w:color="auto" w:fill="FFFFFF"/>
-        </w:rPr>
-      </w:pPr>
+        <w:rPr>
+          <w:color w:val="000000"/>
+          <w:shd w:val="clear" w:color="auto" w:fill="FFFFFF"/>
+        </w:rPr>
+      </w:pPr>
+      <w:r>
+        <w:rPr>
+          <w:color w:val="000000"/>
+          <w:shd w:val="clear" w:color="auto" w:fill="FFFFFF"/>
+        </w:rPr>
+        <w:t xml:space="preserve">Running a linear regression gives a slope of -0.06682. This is a small number in </w:t>
+      </w:r>
+      <w:proofErr w:type="gramStart"/>
+      <w:r>
+        <w:rPr>
+          <w:color w:val="000000"/>
+          <w:shd w:val="clear" w:color="auto" w:fill="FFFFFF"/>
+        </w:rPr>
+        <w:t>magnitude</w:t>
+      </w:r>
+      <w:proofErr w:type="gramEnd"/>
+      <w:r>
+        <w:rPr>
+          <w:color w:val="000000"/>
+          <w:shd w:val="clear" w:color="auto" w:fill="FFFFFF"/>
+        </w:rPr>
+        <w:t xml:space="preserve"> so the </w:t>
+      </w:r>
+      <w:r>
+        <w:rPr>
+          <w:color w:val="000000"/>
+          <w:shd w:val="clear" w:color="auto" w:fill="FFFFFF"/>
+        </w:rPr>
+        <w:t xml:space="preserve">human activity </w:t>
+      </w:r>
+      <w:r>
+        <w:rPr>
+          <w:color w:val="000000"/>
+          <w:shd w:val="clear" w:color="auto" w:fill="FFFFFF"/>
+        </w:rPr>
+        <w:t xml:space="preserve">probably does not </w:t>
+      </w:r>
+      <w:r>
+        <w:rPr>
+          <w:color w:val="000000"/>
+          <w:shd w:val="clear" w:color="auto" w:fill="FFFFFF"/>
+        </w:rPr>
+        <w:t>warm the climate noticeably</w:t>
+      </w:r>
+      <w:r>
+        <w:rPr>
+          <w:color w:val="000000"/>
+          <w:shd w:val="clear" w:color="auto" w:fill="FFFFFF"/>
+        </w:rPr>
+        <w:t>. However, this warming (decrease in time before the ice breaks) is there because the slope is negative and statistically significant. It has a p-vale of .00825, which means we can conclude that the slope is less than 0 with 99.17% certainty. Therefore</w:t>
+      </w:r>
+      <w:r>
+        <w:rPr>
+          <w:color w:val="000000"/>
+          <w:shd w:val="clear" w:color="auto" w:fill="FFFFFF"/>
+        </w:rPr>
+        <w:t>,</w:t>
+      </w:r>
+      <w:r>
+        <w:rPr>
+          <w:color w:val="000000"/>
+          <w:shd w:val="clear" w:color="auto" w:fill="FFFFFF"/>
+        </w:rPr>
+        <w:t xml:space="preserve"> the data provides statistically significant evidence of global warning. </w:t>
+      </w:r>
+    </w:p>
+    <w:p>
+      <w:pPr>
+        <w:pStyle w:val="NormalWeb"/>
+        <w:spacing w:before="0" w:beforeAutospacing="0" w:after="0" w:afterAutospacing="0"/>
+        <w:rPr>
+          <w:color w:val="000000"/>
+          <w:shd w:val="clear" w:color="auto" w:fill="FFFFFF"/>
+        </w:rPr>
+      </w:pPr>
+      <w:r>
+        <w:rPr>
+          <w:noProof/>
+          <w:color w:val="000000"/>
+          <w:shd w:val="clear" w:color="auto" w:fill="FFFFFF"/>
+        </w:rPr>
+        <w:drawing>
+          <wp:inline distT="0" distB="0" distL="0" distR="0" wp14:anchorId="27591EE0" wp14:editId="21024B86">
+            <wp:extent cx="2648243" cy="1568939"/>
+            <wp:effectExtent l="0" t="0" r="0" b="6350"/>
+            <wp:docPr id="2" name="Picture 2" descr="Text, letter&#10;&#10;Description automatically generated"/>
+            <wp:cNvGraphicFramePr>
+              <a:graphicFrameLocks xmlns:a="http://schemas.openxmlformats.org/drawingml/2006/main" noChangeAspect="1"/>
+            </wp:cNvGraphicFramePr>
+            <a:graphic xmlns:a="http://schemas.openxmlformats.org/drawingml/2006/main">
+              <a:graphicData uri="http://schemas.openxmlformats.org/drawingml/2006/picture">
+                <pic:pic xmlns:pic="http://schemas.openxmlformats.org/drawingml/2006/picture">
+                  <pic:nvPicPr>
+                    <pic:cNvPr id="2" name="Picture 2" descr="Text, letter&#10;&#10;Description automatically generated"/>
+                    <pic:cNvPicPr/>
+                  </pic:nvPicPr>
+                  <pic:blipFill>
+                    <a:blip r:embed="rId12" cstate="print">
+                      <a:extLst>
+                        <a:ext uri="{28A0092B-C50C-407E-A947-70E740481C1C}">
+                          <a14:useLocalDpi xmlns:a14="http://schemas.microsoft.com/office/drawing/2010/main" val="0"/>
+                        </a:ext>
+                      </a:extLst>
+                    </a:blip>
+                    <a:stretch>
+                      <a:fillRect/>
+                    </a:stretch>
+                  </pic:blipFill>
+                  <pic:spPr>
+                    <a:xfrm>
+                      <a:off x="0" y="0"/>
+                      <a:ext cx="2682637" cy="1589315"/>
+                    </a:xfrm>
+                    <a:prstGeom prst="rect">
+                      <a:avLst/>
+                    </a:prstGeom>
+                  </pic:spPr>
+                </pic:pic>
+              </a:graphicData>
+            </a:graphic>
+          </wp:inline>
+        </w:drawing>
+      </w:r>
     </w:p>
     <w:p>
       <w:pPr>
@@ -1050,6 +1556,84 @@
           <w:shd w:val="clear" w:color="auto" w:fill="FFFFFF"/>
         </w:rPr>
       </w:pPr>
+    </w:p>
+    <w:p>
+      <w:pPr>
+        <w:pStyle w:val="NormalWeb"/>
+        <w:spacing w:before="0" w:beforeAutospacing="0" w:after="0" w:afterAutospacing="0"/>
+        <w:ind w:left="720"/>
+        <w:rPr>
+          <w:color w:val="000000"/>
+          <w:shd w:val="clear" w:color="auto" w:fill="FFFFFF"/>
+        </w:rPr>
+      </w:pPr>
+      <w:r>
+        <w:rPr>
+          <w:color w:val="000000"/>
+          <w:shd w:val="clear" w:color="auto" w:fill="FFFFFF"/>
+        </w:rPr>
+        <w:t>Additionally, in the graph, you can see that the red trendline is sloped downward, indicating a reduction in the time before the ice breaks, which indicates significant gradual global warming.</w:t>
+      </w:r>
+    </w:p>
+    <w:p>
+      <w:pPr>
+        <w:pStyle w:val="NormalWeb"/>
+        <w:spacing w:before="0" w:beforeAutospacing="0" w:after="0" w:afterAutospacing="0"/>
+        <w:ind w:left="720"/>
+        <w:rPr>
+          <w:color w:val="000000"/>
+          <w:shd w:val="clear" w:color="auto" w:fill="FFFFFF"/>
+        </w:rPr>
+      </w:pPr>
+      <w:r>
+        <w:rPr>
+          <w:noProof/>
+          <w:color w:val="000000"/>
+          <w:shd w:val="clear" w:color="auto" w:fill="FFFFFF"/>
+        </w:rPr>
+        <w:lastRenderedPageBreak/>
+        <w:drawing>
+          <wp:inline distT="0" distB="0" distL="0" distR="0" wp14:anchorId="2DC1DFAA" wp14:editId="4364033B">
+            <wp:extent cx="2679023" cy="2725615"/>
+            <wp:effectExtent l="0" t="0" r="1270" b="5080"/>
+            <wp:docPr id="7" name="Picture 7" descr="Chart&#10;&#10;Description automatically generated"/>
+            <wp:cNvGraphicFramePr>
+              <a:graphicFrameLocks xmlns:a="http://schemas.openxmlformats.org/drawingml/2006/main" noChangeAspect="1"/>
+            </wp:cNvGraphicFramePr>
+            <a:graphic xmlns:a="http://schemas.openxmlformats.org/drawingml/2006/main">
+              <a:graphicData uri="http://schemas.openxmlformats.org/drawingml/2006/picture">
+                <pic:pic xmlns:pic="http://schemas.openxmlformats.org/drawingml/2006/picture">
+                  <pic:nvPicPr>
+                    <pic:cNvPr id="7" name="Picture 7" descr="Chart&#10;&#10;Description automatically generated"/>
+                    <pic:cNvPicPr/>
+                  </pic:nvPicPr>
+                  <pic:blipFill>
+                    <a:blip r:embed="rId13" cstate="print">
+                      <a:extLst>
+                        <a:ext uri="{28A0092B-C50C-407E-A947-70E740481C1C}">
+                          <a14:useLocalDpi xmlns:a14="http://schemas.microsoft.com/office/drawing/2010/main" val="0"/>
+                        </a:ext>
+                      </a:extLst>
+                    </a:blip>
+                    <a:stretch>
+                      <a:fillRect/>
+                    </a:stretch>
+                  </pic:blipFill>
+                  <pic:spPr>
+                    <a:xfrm>
+                      <a:off x="0" y="0"/>
+                      <a:ext cx="2691255" cy="2738059"/>
+                    </a:xfrm>
+                    <a:prstGeom prst="rect">
+                      <a:avLst/>
+                    </a:prstGeom>
+                  </pic:spPr>
+                </pic:pic>
+              </a:graphicData>
+            </a:graphic>
+          </wp:inline>
+        </w:drawing>
+      </w:r>
     </w:p>
     <w:p>
       <w:pPr>
@@ -1089,7 +1673,6 @@
           <w:color w:val="000000"/>
           <w:shd w:val="clear" w:color="auto" w:fill="FFFFFF"/>
         </w:rPr>
-        <w:lastRenderedPageBreak/>
         <w:t xml:space="preserve">Report and </w:t>
       </w:r>
       <w:r>
@@ -1185,6 +1768,13 @@
           <w:shd w:val="clear" w:color="auto" w:fill="FFFFFF"/>
         </w:rPr>
       </w:pPr>
+      <w:r>
+        <w:rPr>
+          <w:color w:val="000000"/>
+          <w:shd w:val="clear" w:color="auto" w:fill="FFFFFF"/>
+        </w:rPr>
+        <w:t xml:space="preserve">The estimate of climate change that we get from our data is -0.06682 days decrease in time before the ice breaks per year. This shows gradual ice melting. I think the estimate of gradual change is more appropriate and meaningful because climate does not change all at once, it happens over time. The ice melts faster and faster each year, but the ice isn’t abrupted all melted. </w:t>
+      </w:r>
     </w:p>
     <w:p>
       <w:pPr>
@@ -1331,6 +1921,30 @@
           <w:shd w:val="clear" w:color="auto" w:fill="FFFFFF"/>
         </w:rPr>
       </w:pPr>
+      <w:r>
+        <w:rPr>
+          <w:color w:val="000000"/>
+          <w:shd w:val="clear" w:color="auto" w:fill="FFFFFF"/>
+        </w:rPr>
+        <w:br/>
+        <w:t xml:space="preserve">We can conclude with 99.17% certainty, that the ice is melting faster each year. </w:t>
+      </w:r>
+      <w:proofErr w:type="gramStart"/>
+      <w:r>
+        <w:rPr>
+          <w:color w:val="000000"/>
+          <w:shd w:val="clear" w:color="auto" w:fill="FFFFFF"/>
+        </w:rPr>
+        <w:t>In particular, we</w:t>
+      </w:r>
+      <w:proofErr w:type="gramEnd"/>
+      <w:r>
+        <w:rPr>
+          <w:color w:val="000000"/>
+          <w:shd w:val="clear" w:color="auto" w:fill="FFFFFF"/>
+        </w:rPr>
+        <w:t xml:space="preserve"> estimate that time to melt decreases by .067 days each year. </w:t>
+      </w:r>
     </w:p>
     <w:p>
       <w:pPr>
@@ -1492,6 +2106,460 @@
           <w:shd w:val="clear" w:color="auto" w:fill="FFFFFF"/>
         </w:rPr>
       </w:pPr>
+      <w:r>
+        <w:rPr>
+          <w:color w:val="000000"/>
+          <w:shd w:val="clear" w:color="auto" w:fill="FFFFFF"/>
+        </w:rPr>
+        <w:t xml:space="preserve">In Batmobile program, we used a test with a null and alternative hypothesis. </w:t>
+      </w:r>
+    </w:p>
+    <w:p>
+      <w:pPr>
+        <w:pStyle w:val="NormalWeb"/>
+        <w:spacing w:before="0" w:beforeAutospacing="0" w:after="0" w:afterAutospacing="0"/>
+        <w:ind w:left="720"/>
+        <w:rPr>
+          <w:color w:val="000000"/>
+          <w:shd w:val="clear" w:color="auto" w:fill="FFFFFF"/>
+        </w:rPr>
+      </w:pPr>
+      <w:r>
+        <w:rPr>
+          <w:color w:val="000000"/>
+          <w:shd w:val="clear" w:color="auto" w:fill="FFFFFF"/>
+        </w:rPr>
+        <w:t>We used:</w:t>
+      </w:r>
+    </w:p>
+    <w:p>
+      <w:pPr>
+        <w:pStyle w:val="NormalWeb"/>
+        <w:spacing w:after="0"/>
+        <w:ind w:left="720"/>
+        <w:rPr>
+          <w:color w:val="000000"/>
+          <w:shd w:val="clear" w:color="auto" w:fill="FFFFFF"/>
+        </w:rPr>
+      </w:pPr>
+      <w:proofErr w:type="spellStart"/>
+      <w:r>
+        <w:rPr>
+          <w:color w:val="000000"/>
+          <w:shd w:val="clear" w:color="auto" w:fill="FFFFFF"/>
+        </w:rPr>
+        <w:t>t.</w:t>
+      </w:r>
+      <w:proofErr w:type="gramStart"/>
+      <w:r>
+        <w:rPr>
+          <w:color w:val="000000"/>
+          <w:shd w:val="clear" w:color="auto" w:fill="FFFFFF"/>
+        </w:rPr>
+        <w:t>test</w:t>
+      </w:r>
+      <w:proofErr w:type="spellEnd"/>
+      <w:r>
+        <w:rPr>
+          <w:color w:val="000000"/>
+          <w:shd w:val="clear" w:color="auto" w:fill="FFFFFF"/>
+        </w:rPr>
+        <w:t>(</w:t>
+      </w:r>
+      <w:proofErr w:type="gramEnd"/>
+      <w:r>
+        <w:rPr>
+          <w:color w:val="000000"/>
+          <w:shd w:val="clear" w:color="auto" w:fill="FFFFFF"/>
+        </w:rPr>
+        <w:t xml:space="preserve">x= </w:t>
+      </w:r>
+      <w:proofErr w:type="spellStart"/>
+      <w:r>
+        <w:rPr>
+          <w:color w:val="000000"/>
+          <w:shd w:val="clear" w:color="auto" w:fill="FFFFFF"/>
+        </w:rPr>
+        <w:t>data$KPI</w:t>
+      </w:r>
+      <w:proofErr w:type="spellEnd"/>
+      <w:r>
+        <w:rPr>
+          <w:color w:val="000000"/>
+          <w:shd w:val="clear" w:color="auto" w:fill="FFFFFF"/>
+        </w:rPr>
+        <w:t>[1:29],y=</w:t>
+      </w:r>
+      <w:proofErr w:type="spellStart"/>
+      <w:r>
+        <w:rPr>
+          <w:color w:val="000000"/>
+          <w:shd w:val="clear" w:color="auto" w:fill="FFFFFF"/>
+        </w:rPr>
+        <w:t>data$KPI</w:t>
+      </w:r>
+      <w:proofErr w:type="spellEnd"/>
+      <w:r>
+        <w:rPr>
+          <w:color w:val="000000"/>
+          <w:shd w:val="clear" w:color="auto" w:fill="FFFFFF"/>
+        </w:rPr>
+        <w:t>[30:52],alternative="greater")</w:t>
+      </w:r>
+    </w:p>
+    <w:p>
+      <w:pPr>
+        <w:pStyle w:val="NormalWeb"/>
+        <w:spacing w:after="0"/>
+        <w:ind w:left="720"/>
+        <w:rPr>
+          <w:color w:val="000000"/>
+          <w:shd w:val="clear" w:color="auto" w:fill="FFFFFF"/>
+        </w:rPr>
+      </w:pPr>
+      <w:proofErr w:type="spellStart"/>
+      <w:r>
+        <w:rPr>
+          <w:color w:val="000000"/>
+          <w:shd w:val="clear" w:color="auto" w:fill="FFFFFF"/>
+        </w:rPr>
+        <w:t>test_statistic</w:t>
+      </w:r>
+      <w:proofErr w:type="spellEnd"/>
+      <w:r>
+        <w:rPr>
+          <w:color w:val="000000"/>
+          <w:shd w:val="clear" w:color="auto" w:fill="FFFFFF"/>
+        </w:rPr>
+        <w:t>=(mean(</w:t>
+      </w:r>
+      <w:proofErr w:type="spellStart"/>
+      <w:r>
+        <w:rPr>
+          <w:color w:val="000000"/>
+          <w:shd w:val="clear" w:color="auto" w:fill="FFFFFF"/>
+        </w:rPr>
+        <w:t>data$</w:t>
+      </w:r>
+      <w:proofErr w:type="gramStart"/>
+      <w:r>
+        <w:rPr>
+          <w:color w:val="000000"/>
+          <w:shd w:val="clear" w:color="auto" w:fill="FFFFFF"/>
+        </w:rPr>
+        <w:t>KPI</w:t>
+      </w:r>
+      <w:proofErr w:type="spellEnd"/>
+      <w:r>
+        <w:rPr>
+          <w:color w:val="000000"/>
+          <w:shd w:val="clear" w:color="auto" w:fill="FFFFFF"/>
+        </w:rPr>
+        <w:t>[</w:t>
+      </w:r>
+      <w:proofErr w:type="gramEnd"/>
+      <w:r>
+        <w:rPr>
+          <w:color w:val="000000"/>
+          <w:shd w:val="clear" w:color="auto" w:fill="FFFFFF"/>
+        </w:rPr>
+        <w:t>1:29]) - mean(</w:t>
+      </w:r>
+      <w:proofErr w:type="spellStart"/>
+      <w:r>
+        <w:rPr>
+          <w:color w:val="000000"/>
+          <w:shd w:val="clear" w:color="auto" w:fill="FFFFFF"/>
+        </w:rPr>
+        <w:t>data$KPI</w:t>
+      </w:r>
+      <w:proofErr w:type="spellEnd"/>
+      <w:r>
+        <w:rPr>
+          <w:color w:val="000000"/>
+          <w:shd w:val="clear" w:color="auto" w:fill="FFFFFF"/>
+        </w:rPr>
+        <w:t>[30:52]))/</w:t>
+      </w:r>
+    </w:p>
+    <w:p>
+      <w:pPr>
+        <w:pStyle w:val="NormalWeb"/>
+        <w:spacing w:after="0"/>
+        <w:ind w:left="720"/>
+        <w:rPr>
+          <w:color w:val="000000"/>
+          <w:shd w:val="clear" w:color="auto" w:fill="FFFFFF"/>
+        </w:rPr>
+      </w:pPr>
+      <w:r>
+        <w:rPr>
+          <w:color w:val="000000"/>
+          <w:shd w:val="clear" w:color="auto" w:fill="FFFFFF"/>
+        </w:rPr>
+        <w:lastRenderedPageBreak/>
+        <w:t xml:space="preserve">  sqrt(var(</w:t>
+      </w:r>
+      <w:proofErr w:type="spellStart"/>
+      <w:r>
+        <w:rPr>
+          <w:color w:val="000000"/>
+          <w:shd w:val="clear" w:color="auto" w:fill="FFFFFF"/>
+        </w:rPr>
+        <w:t>data$</w:t>
+      </w:r>
+      <w:proofErr w:type="gramStart"/>
+      <w:r>
+        <w:rPr>
+          <w:color w:val="000000"/>
+          <w:shd w:val="clear" w:color="auto" w:fill="FFFFFF"/>
+        </w:rPr>
+        <w:t>KPI</w:t>
+      </w:r>
+      <w:proofErr w:type="spellEnd"/>
+      <w:r>
+        <w:rPr>
+          <w:color w:val="000000"/>
+          <w:shd w:val="clear" w:color="auto" w:fill="FFFFFF"/>
+        </w:rPr>
+        <w:t>[</w:t>
+      </w:r>
+      <w:proofErr w:type="gramEnd"/>
+      <w:r>
+        <w:rPr>
+          <w:color w:val="000000"/>
+          <w:shd w:val="clear" w:color="auto" w:fill="FFFFFF"/>
+        </w:rPr>
+        <w:t>1:29])/29 + var(</w:t>
+      </w:r>
+      <w:proofErr w:type="spellStart"/>
+      <w:r>
+        <w:rPr>
+          <w:color w:val="000000"/>
+          <w:shd w:val="clear" w:color="auto" w:fill="FFFFFF"/>
+        </w:rPr>
+        <w:t>data$KPI</w:t>
+      </w:r>
+      <w:proofErr w:type="spellEnd"/>
+      <w:r>
+        <w:rPr>
+          <w:color w:val="000000"/>
+          <w:shd w:val="clear" w:color="auto" w:fill="FFFFFF"/>
+        </w:rPr>
+        <w:t>[30:52])/23)</w:t>
+      </w:r>
+    </w:p>
+    <w:p>
+      <w:pPr>
+        <w:pStyle w:val="NormalWeb"/>
+        <w:spacing w:before="0" w:beforeAutospacing="0" w:after="0" w:afterAutospacing="0"/>
+        <w:ind w:left="720"/>
+        <w:rPr>
+          <w:color w:val="000000"/>
+          <w:shd w:val="clear" w:color="auto" w:fill="FFFFFF"/>
+        </w:rPr>
+      </w:pPr>
+      <w:proofErr w:type="spellStart"/>
+      <w:r>
+        <w:rPr>
+          <w:color w:val="000000"/>
+          <w:shd w:val="clear" w:color="auto" w:fill="FFFFFF"/>
+        </w:rPr>
+        <w:t>test_statistic</w:t>
+      </w:r>
+      <w:proofErr w:type="spellEnd"/>
+    </w:p>
+    <w:p>
+      <w:pPr>
+        <w:pStyle w:val="NormalWeb"/>
+        <w:spacing w:before="0" w:beforeAutospacing="0" w:after="0" w:afterAutospacing="0"/>
+        <w:ind w:left="720"/>
+        <w:rPr>
+          <w:color w:val="000000"/>
+          <w:shd w:val="clear" w:color="auto" w:fill="FFFFFF"/>
+        </w:rPr>
+      </w:pPr>
+    </w:p>
+    <w:p>
+      <w:pPr>
+        <w:pStyle w:val="NormalWeb"/>
+        <w:spacing w:before="0" w:beforeAutospacing="0" w:after="0" w:afterAutospacing="0"/>
+        <w:ind w:left="720"/>
+        <w:rPr>
+          <w:color w:val="000000"/>
+          <w:shd w:val="clear" w:color="auto" w:fill="FFFFFF"/>
+        </w:rPr>
+      </w:pPr>
+      <w:r>
+        <w:rPr>
+          <w:color w:val="000000"/>
+          <w:shd w:val="clear" w:color="auto" w:fill="FFFFFF"/>
+        </w:rPr>
+        <w:t xml:space="preserve">The null hypothesis was the BM program was ineffective and the alternative hypothesis was the BM program </w:t>
+      </w:r>
+      <w:r>
+        <w:rPr>
+          <w:color w:val="000000"/>
+          <w:shd w:val="clear" w:color="auto" w:fill="FFFFFF"/>
+        </w:rPr>
+        <w:t xml:space="preserve">is effective. </w:t>
+      </w:r>
+      <w:proofErr w:type="gramStart"/>
+      <w:r>
+        <w:rPr>
+          <w:color w:val="000000"/>
+          <w:shd w:val="clear" w:color="auto" w:fill="FFFFFF"/>
+        </w:rPr>
+        <w:t>So</w:t>
+      </w:r>
+      <w:proofErr w:type="gramEnd"/>
+      <w:r>
+        <w:rPr>
+          <w:color w:val="000000"/>
+          <w:shd w:val="clear" w:color="auto" w:fill="FFFFFF"/>
+        </w:rPr>
+        <w:t xml:space="preserve"> we are testing to see if the KPI called mu is greater than </w:t>
+      </w:r>
+      <w:proofErr w:type="spellStart"/>
+      <w:r>
+        <w:rPr>
+          <w:color w:val="000000"/>
+          <w:shd w:val="clear" w:color="auto" w:fill="FFFFFF"/>
+        </w:rPr>
+        <w:t>is</w:t>
+      </w:r>
+      <w:proofErr w:type="spellEnd"/>
+      <w:r>
+        <w:rPr>
+          <w:color w:val="000000"/>
+          <w:shd w:val="clear" w:color="auto" w:fill="FFFFFF"/>
+        </w:rPr>
+        <w:t xml:space="preserve"> was before: </w:t>
+      </w:r>
+      <w:proofErr w:type="spellStart"/>
+      <w:r>
+        <w:rPr>
+          <w:color w:val="000000"/>
+          <w:shd w:val="clear" w:color="auto" w:fill="FFFFFF"/>
+        </w:rPr>
+        <w:t>mu_before</w:t>
+      </w:r>
+      <w:proofErr w:type="spellEnd"/>
+      <w:r>
+        <w:rPr>
+          <w:color w:val="000000"/>
+          <w:shd w:val="clear" w:color="auto" w:fill="FFFFFF"/>
+        </w:rPr>
+        <w:t xml:space="preserve"> - </w:t>
+      </w:r>
+      <w:proofErr w:type="spellStart"/>
+      <w:r>
+        <w:rPr>
+          <w:color w:val="000000"/>
+          <w:shd w:val="clear" w:color="auto" w:fill="FFFFFF"/>
+        </w:rPr>
+        <w:t>mu_after</w:t>
+      </w:r>
+      <w:proofErr w:type="spellEnd"/>
+      <w:r>
+        <w:rPr>
+          <w:color w:val="000000"/>
+          <w:shd w:val="clear" w:color="auto" w:fill="FFFFFF"/>
+        </w:rPr>
+        <w:t xml:space="preserve"> &gt;0</w:t>
+      </w:r>
+      <w:r>
+        <w:rPr>
+          <w:color w:val="000000"/>
+          <w:shd w:val="clear" w:color="auto" w:fill="FFFFFF"/>
+        </w:rPr>
+        <w:t>.</w:t>
+      </w:r>
+    </w:p>
+    <w:p>
+      <w:pPr>
+        <w:pStyle w:val="NormalWeb"/>
+        <w:spacing w:before="0" w:beforeAutospacing="0" w:after="0" w:afterAutospacing="0"/>
+        <w:ind w:left="720"/>
+        <w:rPr>
+          <w:color w:val="000000"/>
+          <w:shd w:val="clear" w:color="auto" w:fill="FFFFFF"/>
+        </w:rPr>
+      </w:pPr>
+    </w:p>
+    <w:p>
+      <w:pPr>
+        <w:pStyle w:val="NormalWeb"/>
+        <w:spacing w:before="0" w:beforeAutospacing="0" w:after="0" w:afterAutospacing="0"/>
+        <w:ind w:left="720"/>
+        <w:rPr>
+          <w:color w:val="000000"/>
+          <w:shd w:val="clear" w:color="auto" w:fill="FFFFFF"/>
+        </w:rPr>
+      </w:pPr>
+      <w:r>
+        <w:rPr>
+          <w:color w:val="000000"/>
+          <w:shd w:val="clear" w:color="auto" w:fill="FFFFFF"/>
+        </w:rPr>
+        <w:t>This is different than what we did for nenana1. For nenana1, we created a linear model and observed the coefficient, which was the slope. The null hypothesis is inherently that the slope is 0. We then looked at our P-value and test statistic and concluded that the p-value was so small that the slope must be significant.</w:t>
+      </w:r>
+    </w:p>
+    <w:p>
+      <w:pPr>
+        <w:pStyle w:val="NormalWeb"/>
+        <w:spacing w:before="0" w:beforeAutospacing="0" w:after="0" w:afterAutospacing="0"/>
+        <w:ind w:left="720"/>
+        <w:rPr>
+          <w:color w:val="000000"/>
+          <w:shd w:val="clear" w:color="auto" w:fill="FFFFFF"/>
+        </w:rPr>
+      </w:pPr>
+    </w:p>
+    <w:p>
+      <w:pPr>
+        <w:pStyle w:val="NormalWeb"/>
+        <w:spacing w:before="0" w:beforeAutospacing="0" w:after="0" w:afterAutospacing="0"/>
+        <w:ind w:left="720"/>
+        <w:rPr>
+          <w:color w:val="000000"/>
+          <w:shd w:val="clear" w:color="auto" w:fill="FFFFFF"/>
+        </w:rPr>
+      </w:pPr>
+      <w:r>
+        <w:rPr>
+          <w:color w:val="000000"/>
+          <w:shd w:val="clear" w:color="auto" w:fill="FFFFFF"/>
+        </w:rPr>
+        <w:t xml:space="preserve">These two different tests have the same results in indicating the </w:t>
+      </w:r>
+      <w:proofErr w:type="gramStart"/>
+      <w:r>
+        <w:rPr>
+          <w:color w:val="000000"/>
+          <w:shd w:val="clear" w:color="auto" w:fill="FFFFFF"/>
+        </w:rPr>
+        <w:t>statistical</w:t>
+      </w:r>
+      <w:proofErr w:type="gramEnd"/>
+      <w:r>
+        <w:rPr>
+          <w:color w:val="000000"/>
+          <w:shd w:val="clear" w:color="auto" w:fill="FFFFFF"/>
+        </w:rPr>
+        <w:t xml:space="preserve"> significant of a measurement.</w:t>
+      </w:r>
+    </w:p>
+    <w:p>
+      <w:pPr>
+        <w:pStyle w:val="NormalWeb"/>
+        <w:spacing w:before="0" w:beforeAutospacing="0" w:after="0" w:afterAutospacing="0"/>
+        <w:ind w:left="720"/>
+        <w:rPr>
+          <w:color w:val="000000"/>
+          <w:shd w:val="clear" w:color="auto" w:fill="FFFFFF"/>
+        </w:rPr>
+      </w:pPr>
     </w:p>
     <w:p>
       <w:pPr>
@@ -1566,7 +2634,7 @@
         </w:rPr>
         <w:br/>
       </w:r>
-      <w:hyperlink r:id="rId8" w:history="1">
+      <w:hyperlink r:id="rId14" w:history="1">
         <w:r>
           <w:rPr>
             <w:rStyle w:val="Hyperlink"/>
@@ -1625,27 +2693,13 @@
         </w:rPr>
         <w:br/>
       </w:r>
-      <w:hyperlink r:id="rId9" w:history="1">
+      <w:hyperlink r:id="rId15" w:history="1">
         <w:r>
           <w:rPr>
             <w:rStyle w:val="Hyperlink"/>
             <w:b/>
           </w:rPr>
-          <w:t>https://www.jo</w:t>
-        </w:r>
-        <w:r>
-          <w:rPr>
-            <w:rStyle w:val="Hyperlink"/>
-            <w:b/>
-          </w:rPr>
-          <w:t>h</w:t>
-        </w:r>
-        <w:r>
-          <w:rPr>
-            <w:rStyle w:val="Hyperlink"/>
-            <w:b/>
-          </w:rPr>
-          <w:t>n-daly.com/nenana.htm</w:t>
+          <w:t>https://www.john-daly.com/nenana.htm</w:t>
         </w:r>
       </w:hyperlink>
       <w:r>
@@ -1738,6 +2792,17 @@
     <w:p>
       <w:pPr>
         <w:pStyle w:val="NormalWeb"/>
+        <w:rPr>
+          <w:rFonts w:eastAsiaTheme="minorEastAsia"/>
+          <w:b/>
+          <w:color w:val="000000"/>
+          <w:shd w:val="clear" w:color="auto" w:fill="FFFFFF"/>
+        </w:rPr>
+      </w:pPr>
+    </w:p>
+    <w:p>
+      <w:pPr>
+        <w:pStyle w:val="NormalWeb"/>
         <w:ind w:left="720"/>
         <w:rPr>
           <w:rFonts w:eastAsiaTheme="minorEastAsia"/>
@@ -1753,8 +2818,59 @@
           <w:color w:val="000000"/>
           <w:shd w:val="clear" w:color="auto" w:fill="FFFFFF"/>
         </w:rPr>
+        <w:t xml:space="preserve">Commentary on Article 1: “Climate Change in Nontraditional Data Sets” by Raphael </w:t>
+      </w:r>
+      <w:proofErr w:type="spellStart"/>
+      <w:r>
+        <w:rPr>
+          <w:rFonts w:eastAsiaTheme="minorEastAsia"/>
+          <w:b/>
+          <w:color w:val="000000"/>
+          <w:shd w:val="clear" w:color="auto" w:fill="FFFFFF"/>
+        </w:rPr>
+        <w:t>Sagarin</w:t>
+      </w:r>
+      <w:proofErr w:type="spellEnd"/>
+      <w:r>
+        <w:rPr>
+          <w:rFonts w:eastAsiaTheme="minorEastAsia"/>
+          <w:b/>
+          <w:color w:val="000000"/>
+          <w:shd w:val="clear" w:color="auto" w:fill="FFFFFF"/>
+        </w:rPr>
+        <w:t xml:space="preserve"> and </w:t>
+      </w:r>
+      <w:proofErr w:type="spellStart"/>
+      <w:r>
+        <w:rPr>
+          <w:rFonts w:eastAsiaTheme="minorEastAsia"/>
+          <w:b/>
+          <w:color w:val="000000"/>
+          <w:shd w:val="clear" w:color="auto" w:fill="FFFFFF"/>
+        </w:rPr>
+        <w:t>Florenza</w:t>
+      </w:r>
+      <w:proofErr w:type="spellEnd"/>
+      <w:r>
+        <w:rPr>
+          <w:rFonts w:eastAsiaTheme="minorEastAsia"/>
+          <w:b/>
+          <w:color w:val="000000"/>
+          <w:shd w:val="clear" w:color="auto" w:fill="FFFFFF"/>
+        </w:rPr>
         <w:t xml:space="preserve"> </w:t>
       </w:r>
+      <w:proofErr w:type="spellStart"/>
+      <w:r>
+        <w:rPr>
+          <w:rFonts w:eastAsiaTheme="minorEastAsia"/>
+          <w:b/>
+          <w:color w:val="000000"/>
+          <w:shd w:val="clear" w:color="auto" w:fill="FFFFFF"/>
+        </w:rPr>
+        <w:t>Micheli</w:t>
+      </w:r>
+      <w:proofErr w:type="spellEnd"/>
     </w:p>
     <w:p>
       <w:pPr>
@@ -1767,78 +2883,304 @@
           <w:shd w:val="clear" w:color="auto" w:fill="FFFFFF"/>
         </w:rPr>
       </w:pPr>
-    </w:p>
-    <w:p>
-      <w:pPr>
-        <w:pStyle w:val="NormalWeb"/>
-        <w:ind w:left="720"/>
+      <w:r>
         <w:rPr>
           <w:rFonts w:eastAsiaTheme="minorEastAsia"/>
-          <w:b/>
-          <w:color w:val="000000"/>
-          <w:shd w:val="clear" w:color="auto" w:fill="FFFFFF"/>
-        </w:rPr>
-      </w:pPr>
-    </w:p>
-    <w:p>
-      <w:pPr>
-        <w:pStyle w:val="NormalWeb"/>
-        <w:ind w:left="720"/>
+          <w:bCs/>
+          <w:color w:val="000000"/>
+          <w:shd w:val="clear" w:color="auto" w:fill="FFFFFF"/>
+        </w:rPr>
+        <w:t xml:space="preserve">I found this article to be a </w:t>
+      </w:r>
+      <w:proofErr w:type="gramStart"/>
+      <w:r>
         <w:rPr>
           <w:rFonts w:eastAsiaTheme="minorEastAsia"/>
-          <w:b/>
-          <w:color w:val="000000"/>
-          <w:shd w:val="clear" w:color="auto" w:fill="FFFFFF"/>
-        </w:rPr>
-      </w:pPr>
-    </w:p>
-    <w:p>
-      <w:pPr>
-        <w:pStyle w:val="NormalWeb"/>
-        <w:ind w:left="720"/>
+          <w:bCs/>
+          <w:color w:val="000000"/>
+          <w:shd w:val="clear" w:color="auto" w:fill="FFFFFF"/>
+        </w:rPr>
+        <w:t>really good</w:t>
+      </w:r>
+      <w:proofErr w:type="gramEnd"/>
+      <w:r>
         <w:rPr>
           <w:rFonts w:eastAsiaTheme="minorEastAsia"/>
-          <w:b/>
-          <w:color w:val="000000"/>
-          <w:shd w:val="clear" w:color="auto" w:fill="FFFFFF"/>
-        </w:rPr>
-      </w:pPr>
-    </w:p>
-    <w:p>
-      <w:pPr>
-        <w:pStyle w:val="NormalWeb"/>
-        <w:ind w:left="720"/>
+          <w:bCs/>
+          <w:color w:val="000000"/>
+          <w:shd w:val="clear" w:color="auto" w:fill="FFFFFF"/>
+        </w:rPr>
+        <w:t xml:space="preserve"> supplement to the data and understanding I got from working with the Nenana1 data in the questions above. I found it interesting that at the </w:t>
+      </w:r>
+      <w:r>
         <w:rPr>
           <w:rFonts w:eastAsiaTheme="minorEastAsia"/>
-          <w:b/>
-          <w:color w:val="000000"/>
-          <w:shd w:val="clear" w:color="auto" w:fill="FFFFFF"/>
-        </w:rPr>
-      </w:pPr>
-    </w:p>
-    <w:p>
-      <w:pPr>
-        <w:pStyle w:val="NormalWeb"/>
-        <w:ind w:left="720"/>
+          <w:bCs/>
+          <w:color w:val="000000"/>
+          <w:shd w:val="clear" w:color="auto" w:fill="FFFFFF"/>
+        </w:rPr>
+        <w:t xml:space="preserve">start of </w:t>
+      </w:r>
+      <w:r>
         <w:rPr>
           <w:rFonts w:eastAsiaTheme="minorEastAsia"/>
-          <w:b/>
-          <w:color w:val="000000"/>
-          <w:shd w:val="clear" w:color="auto" w:fill="FFFFFF"/>
-        </w:rPr>
-      </w:pPr>
-    </w:p>
-    <w:p>
-      <w:pPr>
-        <w:pStyle w:val="NormalWeb"/>
-        <w:ind w:left="720"/>
+          <w:bCs/>
+          <w:color w:val="000000"/>
+          <w:shd w:val="clear" w:color="auto" w:fill="FFFFFF"/>
+        </w:rPr>
+        <w:t>this</w:t>
+      </w:r>
+      <w:r>
         <w:rPr>
           <w:rFonts w:eastAsiaTheme="minorEastAsia"/>
-          <w:b/>
-          <w:color w:val="000000"/>
-          <w:shd w:val="clear" w:color="auto" w:fill="FFFFFF"/>
-        </w:rPr>
-      </w:pPr>
+          <w:bCs/>
+          <w:color w:val="000000"/>
+          <w:shd w:val="clear" w:color="auto" w:fill="FFFFFF"/>
+        </w:rPr>
+        <w:t xml:space="preserve"> competition</w:t>
+      </w:r>
+      <w:r>
+        <w:rPr>
+          <w:rFonts w:eastAsiaTheme="minorEastAsia"/>
+          <w:bCs/>
+          <w:color w:val="000000"/>
+          <w:shd w:val="clear" w:color="auto" w:fill="FFFFFF"/>
+        </w:rPr>
+        <w:t xml:space="preserve">, </w:t>
+      </w:r>
+      <w:r>
+        <w:rPr>
+          <w:rFonts w:eastAsiaTheme="minorEastAsia"/>
+          <w:bCs/>
+          <w:color w:val="000000"/>
+          <w:shd w:val="clear" w:color="auto" w:fill="FFFFFF"/>
+        </w:rPr>
+        <w:t xml:space="preserve">I am sure </w:t>
+      </w:r>
+      <w:r>
+        <w:rPr>
+          <w:rFonts w:eastAsiaTheme="minorEastAsia"/>
+          <w:bCs/>
+          <w:color w:val="000000"/>
+          <w:shd w:val="clear" w:color="auto" w:fill="FFFFFF"/>
+        </w:rPr>
+        <w:t>the residents</w:t>
+      </w:r>
+      <w:r>
+        <w:rPr>
+          <w:rFonts w:eastAsiaTheme="minorEastAsia"/>
+          <w:bCs/>
+          <w:color w:val="000000"/>
+          <w:shd w:val="clear" w:color="auto" w:fill="FFFFFF"/>
+        </w:rPr>
+        <w:t xml:space="preserve"> </w:t>
+      </w:r>
+      <w:r>
+        <w:rPr>
+          <w:rFonts w:eastAsiaTheme="minorEastAsia"/>
+          <w:bCs/>
+          <w:color w:val="000000"/>
+          <w:shd w:val="clear" w:color="auto" w:fill="FFFFFF"/>
+        </w:rPr>
+        <w:t xml:space="preserve">did not realize how significant the data would be and the impact it could make on research. In playing this game, they created a consistent definition for ice break for measurement purposes and gathered the data that we are now using an analyzing. The article even said, “Records of ice melt are more accurate long-term indices of air temperature than air temperature records themselves.” I thought it was cool how this captured both thermal and dynamic effects and both were created by climate change. Thermal effects are direct melting which comes from warming temperatures. Dynamic effects are the mechanical forces from upstream drift, which comes from runoff from snow melting in the mountains. </w:t>
+      </w:r>
+      <w:r>
+        <w:rPr>
+          <w:rFonts w:eastAsiaTheme="minorEastAsia"/>
+          <w:bCs/>
+          <w:color w:val="000000"/>
+          <w:shd w:val="clear" w:color="auto" w:fill="FFFFFF"/>
+        </w:rPr>
+        <w:t xml:space="preserve">This article also noted the impact of ice melt, which not only includes changes for the ecosystem like availability of resources and habitats, but also the start of water commerce for the </w:t>
+      </w:r>
+      <w:r>
+        <w:rPr>
+          <w:rFonts w:eastAsiaTheme="minorEastAsia"/>
+          <w:bCs/>
+          <w:color w:val="000000"/>
+          <w:shd w:val="clear" w:color="auto" w:fill="FFFFFF"/>
+        </w:rPr>
+        <w:t xml:space="preserve">season. I thought it was interesting that they found </w:t>
+      </w:r>
+      <w:r>
+        <w:rPr>
+          <w:rFonts w:eastAsiaTheme="minorEastAsia"/>
+          <w:bCs/>
+          <w:color w:val="000000"/>
+          <w:shd w:val="clear" w:color="auto" w:fill="FFFFFF"/>
+        </w:rPr>
+        <w:t>periods of advancement and d</w:t>
+      </w:r>
+      <w:r>
+        <w:rPr>
+          <w:rFonts w:eastAsiaTheme="minorEastAsia"/>
+          <w:bCs/>
+          <w:color w:val="000000"/>
+          <w:shd w:val="clear" w:color="auto" w:fill="FFFFFF"/>
+        </w:rPr>
+        <w:t>elay highlighted by polynomial regression with the data. I mostly saw noise in the fluctuations; however, after reading this, I see in the graph how the data moves up and down for cooling and warming. This effect is very slight because only one point was significant in my ACF graph, but I am sure more sophisticated data visualization would reveal the pattern better. Lastly, I was surprised that the article said trends for precipitation and snowfall were insignificant because I would expect those to be a function of climate change as well.</w:t>
+      </w:r>
+    </w:p>
+    <w:p>
+      <w:pPr>
+        <w:pStyle w:val="NormalWeb"/>
+        <w:rPr>
+          <w:rFonts w:eastAsiaTheme="minorEastAsia"/>
+          <w:b/>
+          <w:color w:val="000000"/>
+          <w:shd w:val="clear" w:color="auto" w:fill="FFFFFF"/>
+        </w:rPr>
+      </w:pPr>
+      <w:r>
+        <w:rPr>
+          <w:rFonts w:eastAsiaTheme="minorEastAsia"/>
+          <w:b/>
+          <w:color w:val="000000"/>
+          <w:shd w:val="clear" w:color="auto" w:fill="FFFFFF"/>
+        </w:rPr>
+        <w:tab/>
+        <w:t>Commentary on “The Nenana Ice Classic: Betting on Warming” by John L. Daly</w:t>
+      </w:r>
+    </w:p>
+    <w:p>
+      <w:pPr>
+        <w:pStyle w:val="NormalWeb"/>
+        <w:rPr>
+          <w:rFonts w:eastAsiaTheme="minorEastAsia"/>
+          <w:bCs/>
+          <w:color w:val="000000"/>
+          <w:shd w:val="clear" w:color="auto" w:fill="FFFFFF"/>
+        </w:rPr>
+      </w:pPr>
+      <w:r>
+        <w:rPr>
+          <w:rFonts w:eastAsiaTheme="minorEastAsia"/>
+          <w:bCs/>
+          <w:color w:val="000000"/>
+          <w:shd w:val="clear" w:color="auto" w:fill="FFFFFF"/>
+        </w:rPr>
+        <w:lastRenderedPageBreak/>
+        <w:t xml:space="preserve"> </w:t>
+      </w:r>
+      <w:r>
+        <w:rPr>
+          <w:rFonts w:eastAsiaTheme="minorEastAsia"/>
+          <w:bCs/>
+          <w:color w:val="000000"/>
+          <w:shd w:val="clear" w:color="auto" w:fill="FFFFFF"/>
+        </w:rPr>
+        <w:tab/>
+      </w:r>
+      <w:r>
+        <w:rPr>
+          <w:rFonts w:eastAsiaTheme="minorEastAsia"/>
+          <w:bCs/>
+          <w:color w:val="000000"/>
+          <w:shd w:val="clear" w:color="auto" w:fill="FFFFFF"/>
+        </w:rPr>
+        <w:t>This</w:t>
+      </w:r>
+      <w:r>
+        <w:rPr>
+          <w:rFonts w:eastAsiaTheme="minorEastAsia"/>
+          <w:bCs/>
+          <w:color w:val="000000"/>
+          <w:shd w:val="clear" w:color="auto" w:fill="FFFFFF"/>
+        </w:rPr>
+        <w:t xml:space="preserve"> article </w:t>
+      </w:r>
+      <w:r>
+        <w:rPr>
+          <w:rFonts w:eastAsiaTheme="minorEastAsia"/>
+          <w:bCs/>
+          <w:color w:val="000000"/>
+          <w:shd w:val="clear" w:color="auto" w:fill="FFFFFF"/>
+        </w:rPr>
+        <w:t xml:space="preserve">critique research on Nenana </w:t>
+      </w:r>
+      <w:proofErr w:type="gramStart"/>
+      <w:r>
+        <w:rPr>
+          <w:rFonts w:eastAsiaTheme="minorEastAsia"/>
+          <w:bCs/>
+          <w:color w:val="000000"/>
+          <w:shd w:val="clear" w:color="auto" w:fill="FFFFFF"/>
+        </w:rPr>
+        <w:t>similar to</w:t>
+      </w:r>
+      <w:proofErr w:type="gramEnd"/>
+      <w:r>
+        <w:rPr>
+          <w:rFonts w:eastAsiaTheme="minorEastAsia"/>
+          <w:bCs/>
+          <w:color w:val="000000"/>
+          <w:shd w:val="clear" w:color="auto" w:fill="FFFFFF"/>
+        </w:rPr>
+        <w:t xml:space="preserve"> what we worked on</w:t>
+      </w:r>
+      <w:r>
+        <w:rPr>
+          <w:rFonts w:eastAsiaTheme="minorEastAsia"/>
+          <w:bCs/>
+          <w:color w:val="000000"/>
+          <w:shd w:val="clear" w:color="auto" w:fill="FFFFFF"/>
+        </w:rPr>
+        <w:t xml:space="preserve">. </w:t>
+      </w:r>
+      <w:r>
+        <w:rPr>
+          <w:rFonts w:eastAsiaTheme="minorEastAsia"/>
+          <w:bCs/>
+          <w:color w:val="000000"/>
+          <w:shd w:val="clear" w:color="auto" w:fill="FFFFFF"/>
+        </w:rPr>
+        <w:t xml:space="preserve"> </w:t>
+      </w:r>
+      <w:r>
+        <w:rPr>
+          <w:rFonts w:eastAsiaTheme="minorEastAsia"/>
+          <w:bCs/>
+          <w:color w:val="000000"/>
+          <w:shd w:val="clear" w:color="auto" w:fill="FFFFFF"/>
+        </w:rPr>
+        <w:t xml:space="preserve">The data </w:t>
+      </w:r>
+      <w:r>
+        <w:rPr>
+          <w:rFonts w:eastAsiaTheme="minorEastAsia"/>
+          <w:bCs/>
+          <w:color w:val="000000"/>
+          <w:shd w:val="clear" w:color="auto" w:fill="FFFFFF"/>
+        </w:rPr>
+        <w:t xml:space="preserve">indeed </w:t>
+      </w:r>
+      <w:r>
+        <w:rPr>
+          <w:rFonts w:eastAsiaTheme="minorEastAsia"/>
+          <w:bCs/>
+          <w:color w:val="000000"/>
+          <w:shd w:val="clear" w:color="auto" w:fill="FFFFFF"/>
+        </w:rPr>
+        <w:t>found a slight trend toward earlier breakup dates, just as we found above</w:t>
+      </w:r>
+      <w:r>
+        <w:rPr>
+          <w:rFonts w:eastAsiaTheme="minorEastAsia"/>
+          <w:bCs/>
+          <w:color w:val="000000"/>
+          <w:shd w:val="clear" w:color="auto" w:fill="FFFFFF"/>
+        </w:rPr>
+        <w:t xml:space="preserve">, but the </w:t>
+      </w:r>
+      <w:r>
+        <w:rPr>
+          <w:rFonts w:eastAsiaTheme="minorEastAsia"/>
+          <w:bCs/>
+          <w:color w:val="000000"/>
+          <w:shd w:val="clear" w:color="auto" w:fill="FFFFFF"/>
+        </w:rPr>
+        <w:t>change is very slight. The authors attribute recent earlier breakups to climatic warming, but data from Alaska Climate Research Center show little warming significant increases in snowfall. I found this interesting because the authors of the research and the other article argue that there is change in temperature and no change in rain or snowfall. The article notes that correlations between river breakup dates and climatic warming only use part of the available data and exclude the peak warm year in 1940.  It also excludes the coldest year in 2001. This must have affected the data and analysis. Daly makes a harsh point that the authors might not have gotten published had they not altered the data to get the results they wanted. We think this shows some politics in research and the problem of the recognition that goes along with publishing. It should be more about advances in science and human knowledge rather than fame and recognition.</w:t>
+      </w:r>
     </w:p>
     <w:p>
       <w:pPr>
@@ -1863,6 +3205,7 @@
           <w:rFonts w:ascii="Times New Roman" w:eastAsia="Times New Roman" w:hAnsi="Times New Roman" w:cs="Times New Roman"/>
           <w:bCs/>
           <w:color w:val="000000" w:themeColor="text1"/>
+          <w:highlight w:val="yellow"/>
           <w:shd w:val="clear" w:color="auto" w:fill="FFFFFF"/>
         </w:rPr>
       </w:pPr>
@@ -1871,133 +3214,57 @@
           <w:rFonts w:ascii="Times New Roman" w:hAnsi="Times New Roman" w:cs="Times New Roman"/>
           <w:bCs/>
           <w:color w:val="000000" w:themeColor="text1"/>
-          <w:shd w:val="clear" w:color="auto" w:fill="FFFFFF"/>
-        </w:rPr>
-        <w:lastRenderedPageBreak/>
-        <w:t xml:space="preserve">This summer I received an email from </w:t>
+          <w:highlight w:val="yellow"/>
+          <w:shd w:val="clear" w:color="auto" w:fill="FFFFFF"/>
+        </w:rPr>
+        <w:t xml:space="preserve">This summer I received an email from NASA National Snow and Ice Data Center, that the data set was update by including more data. The data set that contains the most recent information is in </w:t>
       </w:r>
       <w:r>
         <w:rPr>
           <w:rFonts w:ascii="Times New Roman" w:hAnsi="Times New Roman" w:cs="Times New Roman"/>
-          <w:bCs/>
+          <w:b/>
           <w:color w:val="000000" w:themeColor="text1"/>
-          <w:shd w:val="clear" w:color="auto" w:fill="FFFFFF"/>
-        </w:rPr>
-        <w:t>NASA National Snow and Ice Data Center</w:t>
+          <w:highlight w:val="yellow"/>
+          <w:shd w:val="clear" w:color="auto" w:fill="FFFFFF"/>
+        </w:rPr>
+        <w:t>Nenana2.txt</w:t>
       </w:r>
       <w:r>
         <w:rPr>
           <w:rFonts w:ascii="Times New Roman" w:hAnsi="Times New Roman" w:cs="Times New Roman"/>
           <w:bCs/>
           <w:color w:val="000000" w:themeColor="text1"/>
-          <w:shd w:val="clear" w:color="auto" w:fill="FFFFFF"/>
-        </w:rPr>
-        <w:t xml:space="preserve">, that the data set was update by including more data. The data set that contains the most recent information is in </w:t>
-      </w:r>
-      <w:r>
-        <w:rPr>
-          <w:rFonts w:ascii="Times New Roman" w:hAnsi="Times New Roman" w:cs="Times New Roman"/>
-          <w:b/>
+          <w:highlight w:val="yellow"/>
+          <w:shd w:val="clear" w:color="auto" w:fill="FFFFFF"/>
+        </w:rPr>
+        <w:t xml:space="preserve">. </w:t>
+      </w:r>
+      <w:r>
+        <w:rPr>
+          <w:rFonts w:ascii="Times New Roman" w:eastAsia="Times New Roman" w:hAnsi="Times New Roman" w:cs="Times New Roman"/>
+          <w:bCs/>
           <w:color w:val="000000" w:themeColor="text1"/>
-          <w:shd w:val="clear" w:color="auto" w:fill="FFFFFF"/>
-        </w:rPr>
-        <w:t>Nenana2.txt</w:t>
-      </w:r>
-      <w:r>
-        <w:rPr>
-          <w:rFonts w:ascii="Times New Roman" w:hAnsi="Times New Roman" w:cs="Times New Roman"/>
-          <w:bCs/>
+          <w:highlight w:val="yellow"/>
+          <w:shd w:val="clear" w:color="auto" w:fill="FFFFFF"/>
+        </w:rPr>
+        <w:t xml:space="preserve">Does the data set that includes more recent info provide statistically significant evidence of global warming? Answer this question by assessing the significance of both abrupt and gradual change in KPI. Does more recent that change your conclusions compared to the previous conclusions that you obtained using data in </w:t>
+      </w:r>
+      <w:r>
+        <w:rPr>
+          <w:rFonts w:ascii="Times New Roman" w:eastAsia="Times New Roman" w:hAnsi="Times New Roman" w:cs="Times New Roman"/>
+          <w:b/>
           <w:color w:val="000000" w:themeColor="text1"/>
-          <w:shd w:val="clear" w:color="auto" w:fill="FFFFFF"/>
-        </w:rPr>
-        <w:t xml:space="preserve">. </w:t>
+          <w:highlight w:val="yellow"/>
+          <w:shd w:val="clear" w:color="auto" w:fill="FFFFFF"/>
+        </w:rPr>
+        <w:t>Nenana1.txt</w:t>
       </w:r>
       <w:r>
         <w:rPr>
           <w:rFonts w:ascii="Times New Roman" w:eastAsia="Times New Roman" w:hAnsi="Times New Roman" w:cs="Times New Roman"/>
           <w:bCs/>
           <w:color w:val="000000" w:themeColor="text1"/>
-          <w:shd w:val="clear" w:color="auto" w:fill="FFFFFF"/>
-        </w:rPr>
-        <w:t xml:space="preserve">Does the data </w:t>
-      </w:r>
-      <w:r>
-        <w:rPr>
-          <w:rFonts w:ascii="Times New Roman" w:eastAsia="Times New Roman" w:hAnsi="Times New Roman" w:cs="Times New Roman"/>
-          <w:bCs/>
-          <w:color w:val="000000" w:themeColor="text1"/>
-          <w:shd w:val="clear" w:color="auto" w:fill="FFFFFF"/>
-        </w:rPr>
-        <w:t xml:space="preserve">set that includes more recent info </w:t>
-      </w:r>
-      <w:r>
-        <w:rPr>
-          <w:rFonts w:ascii="Times New Roman" w:eastAsia="Times New Roman" w:hAnsi="Times New Roman" w:cs="Times New Roman"/>
-          <w:bCs/>
-          <w:color w:val="000000" w:themeColor="text1"/>
-          <w:shd w:val="clear" w:color="auto" w:fill="FFFFFF"/>
-        </w:rPr>
-        <w:t xml:space="preserve">provide statistically significant evidence of global warming? Answer this question by assessing the significance </w:t>
-      </w:r>
-      <w:r>
-        <w:rPr>
-          <w:rFonts w:ascii="Times New Roman" w:eastAsia="Times New Roman" w:hAnsi="Times New Roman" w:cs="Times New Roman"/>
-          <w:bCs/>
-          <w:color w:val="000000" w:themeColor="text1"/>
-          <w:shd w:val="clear" w:color="auto" w:fill="FFFFFF"/>
-        </w:rPr>
-        <w:t xml:space="preserve">of both </w:t>
-      </w:r>
-      <w:r>
-        <w:rPr>
-          <w:rFonts w:ascii="Times New Roman" w:eastAsia="Times New Roman" w:hAnsi="Times New Roman" w:cs="Times New Roman"/>
-          <w:bCs/>
-          <w:color w:val="000000" w:themeColor="text1"/>
-          <w:shd w:val="clear" w:color="auto" w:fill="FFFFFF"/>
-        </w:rPr>
-        <w:t>abrupt</w:t>
-      </w:r>
-      <w:r>
-        <w:rPr>
-          <w:rFonts w:ascii="Times New Roman" w:eastAsia="Times New Roman" w:hAnsi="Times New Roman" w:cs="Times New Roman"/>
-          <w:bCs/>
-          <w:color w:val="000000" w:themeColor="text1"/>
-          <w:shd w:val="clear" w:color="auto" w:fill="FFFFFF"/>
-        </w:rPr>
-        <w:t xml:space="preserve"> and gradual</w:t>
-      </w:r>
-      <w:r>
-        <w:rPr>
-          <w:rFonts w:ascii="Times New Roman" w:eastAsia="Times New Roman" w:hAnsi="Times New Roman" w:cs="Times New Roman"/>
-          <w:bCs/>
-          <w:color w:val="000000" w:themeColor="text1"/>
-          <w:shd w:val="clear" w:color="auto" w:fill="FFFFFF"/>
-        </w:rPr>
-        <w:t xml:space="preserve"> change in KPI.</w:t>
-      </w:r>
-      <w:r>
-        <w:rPr>
-          <w:rFonts w:ascii="Times New Roman" w:eastAsia="Times New Roman" w:hAnsi="Times New Roman" w:cs="Times New Roman"/>
-          <w:bCs/>
-          <w:color w:val="000000" w:themeColor="text1"/>
-          <w:shd w:val="clear" w:color="auto" w:fill="FFFFFF"/>
-        </w:rPr>
-        <w:t xml:space="preserve"> Does more recent that change your conclusions compared to the previous conclusions that you obtained using data in </w:t>
-      </w:r>
-      <w:r>
-        <w:rPr>
-          <w:rFonts w:ascii="Times New Roman" w:eastAsia="Times New Roman" w:hAnsi="Times New Roman" w:cs="Times New Roman"/>
-          <w:b/>
-          <w:color w:val="000000" w:themeColor="text1"/>
-          <w:shd w:val="clear" w:color="auto" w:fill="FFFFFF"/>
-        </w:rPr>
-        <w:t>Nenana1.txt</w:t>
-      </w:r>
-      <w:r>
-        <w:rPr>
-          <w:rFonts w:ascii="Times New Roman" w:eastAsia="Times New Roman" w:hAnsi="Times New Roman" w:cs="Times New Roman"/>
-          <w:bCs/>
-          <w:color w:val="000000" w:themeColor="text1"/>
+          <w:highlight w:val="yellow"/>
           <w:shd w:val="clear" w:color="auto" w:fill="FFFFFF"/>
         </w:rPr>
         <w:t>?</w:t>
@@ -2158,8 +3425,6 @@
         <w:rPr>
           <w:rFonts w:ascii="Times New Roman" w:eastAsia="Times New Roman" w:hAnsi="Times New Roman" w:cs="Times New Roman"/>
           <w:color w:val="000000"/>
-          <w:sz w:val="22"/>
-          <w:szCs w:val="22"/>
           <w:shd w:val="clear" w:color="auto" w:fill="FFFFFF"/>
         </w:rPr>
         <w:t>-</w:t>
@@ -2175,50 +3440,16 @@
         <w:rPr>
           <w:rFonts w:ascii="Times New Roman" w:eastAsia="Times New Roman" w:hAnsi="Times New Roman" w:cs="Times New Roman"/>
           <w:color w:val="000000"/>
-          <w:sz w:val="22"/>
-          <w:szCs w:val="22"/>
-          <w:shd w:val="clear" w:color="auto" w:fill="FFFFFF"/>
-        </w:rPr>
-      </w:pPr>
-      <w:r>
-        <w:rPr>
-          <w:rFonts w:ascii="Times New Roman" w:eastAsia="Times New Roman" w:hAnsi="Times New Roman" w:cs="Times New Roman"/>
-          <w:color w:val="000000"/>
-          <w:sz w:val="22"/>
-          <w:szCs w:val="22"/>
-          <w:shd w:val="clear" w:color="auto" w:fill="FFFFFF"/>
-        </w:rPr>
-        <w:t>Graph the data and describe the patterns</w:t>
-      </w:r>
-      <w:r>
-        <w:rPr>
-          <w:rFonts w:ascii="Times New Roman" w:eastAsia="Times New Roman" w:hAnsi="Times New Roman" w:cs="Times New Roman"/>
-          <w:color w:val="000000"/>
-          <w:sz w:val="22"/>
-          <w:szCs w:val="22"/>
-          <w:shd w:val="clear" w:color="auto" w:fill="FFFFFF"/>
-        </w:rPr>
-        <w:t xml:space="preserve"> you see</w:t>
-      </w:r>
-      <w:r>
-        <w:rPr>
-          <w:rFonts w:ascii="Times New Roman" w:eastAsia="Times New Roman" w:hAnsi="Times New Roman" w:cs="Times New Roman"/>
-          <w:color w:val="000000"/>
-          <w:sz w:val="22"/>
-          <w:szCs w:val="22"/>
-          <w:shd w:val="clear" w:color="auto" w:fill="FFFFFF"/>
-        </w:rPr>
-        <w:t xml:space="preserve"> in the data set</w:t>
-      </w:r>
-      <w:r>
-        <w:rPr>
-          <w:rFonts w:ascii="Times New Roman" w:eastAsia="Times New Roman" w:hAnsi="Times New Roman" w:cs="Times New Roman"/>
-          <w:color w:val="000000"/>
-          <w:sz w:val="22"/>
-          <w:szCs w:val="22"/>
-          <w:shd w:val="clear" w:color="auto" w:fill="FFFFFF"/>
-        </w:rPr>
-        <w:t>?</w:t>
+          <w:shd w:val="clear" w:color="auto" w:fill="FFFFFF"/>
+        </w:rPr>
+      </w:pPr>
+      <w:r>
+        <w:rPr>
+          <w:rFonts w:ascii="Times New Roman" w:eastAsia="Times New Roman" w:hAnsi="Times New Roman" w:cs="Times New Roman"/>
+          <w:color w:val="000000"/>
+          <w:shd w:val="clear" w:color="auto" w:fill="FFFFFF"/>
+        </w:rPr>
+        <w:t>Graph the data and describe the patterns you see in the data set?</w:t>
       </w:r>
     </w:p>
     <w:p>
@@ -2245,39 +3476,55 @@
     </w:p>
     <w:p>
       <w:pPr>
-        <w:pStyle w:val="ListParagraph"/>
-        <w:rPr>
-          <w:rFonts w:ascii="Times New Roman" w:eastAsia="Times New Roman" w:hAnsi="Times New Roman" w:cs="Times New Roman"/>
-          <w:color w:val="000000"/>
-          <w:sz w:val="22"/>
-          <w:szCs w:val="22"/>
-          <w:shd w:val="clear" w:color="auto" w:fill="FFFFFF"/>
-        </w:rPr>
-      </w:pPr>
-    </w:p>
-    <w:p>
-      <w:pPr>
-        <w:pStyle w:val="ListParagraph"/>
-        <w:rPr>
-          <w:rFonts w:ascii="Times New Roman" w:eastAsia="Times New Roman" w:hAnsi="Times New Roman" w:cs="Times New Roman"/>
-          <w:color w:val="000000"/>
-          <w:sz w:val="22"/>
-          <w:szCs w:val="22"/>
-          <w:shd w:val="clear" w:color="auto" w:fill="FFFFFF"/>
-        </w:rPr>
-      </w:pPr>
-    </w:p>
-    <w:p>
-      <w:pPr>
-        <w:pStyle w:val="ListParagraph"/>
-        <w:rPr>
-          <w:rFonts w:ascii="Times New Roman" w:eastAsia="Times New Roman" w:hAnsi="Times New Roman" w:cs="Times New Roman"/>
-          <w:color w:val="000000"/>
-          <w:sz w:val="22"/>
-          <w:szCs w:val="22"/>
-          <w:shd w:val="clear" w:color="auto" w:fill="FFFFFF"/>
-        </w:rPr>
-      </w:pPr>
+        <w:pStyle w:val="NormalWeb"/>
+        <w:spacing w:after="0"/>
+        <w:ind w:left="720"/>
+        <w:rPr>
+          <w:color w:val="000000" w:themeColor="text1"/>
+          <w:shd w:val="clear" w:color="auto" w:fill="FFFFFF"/>
+        </w:rPr>
+      </w:pPr>
+      <w:r>
+        <w:rPr>
+          <w:color w:val="000000" w:themeColor="text1"/>
+          <w:shd w:val="clear" w:color="auto" w:fill="FFFFFF"/>
+        </w:rPr>
+        <w:t>In the first graph we can appreciate the 12 data points we have for each month of each year. We can clearly see that after 1960, when the first intervention took place, no measure is again above level 6 of ozone (unlike before 1960, which was quite common). We can also see how the lowest measures get even lower as time goes by.</w:t>
+      </w:r>
+    </w:p>
+    <w:p>
+      <w:pPr>
+        <w:pStyle w:val="NormalWeb"/>
+        <w:spacing w:after="0"/>
+        <w:ind w:left="720"/>
+        <w:rPr>
+          <w:color w:val="000000" w:themeColor="text1"/>
+          <w:shd w:val="clear" w:color="auto" w:fill="FFFFFF"/>
+        </w:rPr>
+      </w:pPr>
+      <w:r>
+        <w:rPr>
+          <w:color w:val="000000" w:themeColor="text1"/>
+          <w:shd w:val="clear" w:color="auto" w:fill="FFFFFF"/>
+        </w:rPr>
+        <w:t xml:space="preserve">In the second graph, we can get a better sense of the medians, quartiles, and outliers by using boxplots for each year. We can clearly see how after 1960 the boxplots are placed on lower ozone </w:t>
+      </w:r>
+      <w:proofErr w:type="gramStart"/>
+      <w:r>
+        <w:rPr>
+          <w:color w:val="000000" w:themeColor="text1"/>
+          <w:shd w:val="clear" w:color="auto" w:fill="FFFFFF"/>
+        </w:rPr>
+        <w:t>levels, and</w:t>
+      </w:r>
+      <w:proofErr w:type="gramEnd"/>
+      <w:r>
+        <w:rPr>
+          <w:color w:val="000000" w:themeColor="text1"/>
+          <w:shd w:val="clear" w:color="auto" w:fill="FFFFFF"/>
+        </w:rPr>
+        <w:t xml:space="preserve"> keep decreasing especially after 1966.</w:t>
+      </w:r>
     </w:p>
     <w:p>
       <w:pPr>
@@ -2289,37 +3536,21 @@
         <w:rPr>
           <w:rFonts w:ascii="Times New Roman" w:eastAsia="Times New Roman" w:hAnsi="Times New Roman" w:cs="Times New Roman"/>
           <w:color w:val="000000"/>
-          <w:sz w:val="22"/>
-          <w:szCs w:val="22"/>
-          <w:shd w:val="clear" w:color="auto" w:fill="FFFFFF"/>
-        </w:rPr>
-      </w:pPr>
-      <w:r>
-        <w:rPr>
-          <w:rFonts w:ascii="Times New Roman" w:eastAsia="Times New Roman" w:hAnsi="Times New Roman" w:cs="Times New Roman"/>
-          <w:color w:val="000000"/>
-          <w:sz w:val="22"/>
-          <w:szCs w:val="22"/>
-          <w:shd w:val="clear" w:color="auto" w:fill="FFFFFF"/>
-        </w:rPr>
-        <w:t xml:space="preserve">Does the data provide statistically significant evidence that </w:t>
-      </w:r>
-      <w:r>
-        <w:rPr>
-          <w:rFonts w:ascii="Times New Roman" w:eastAsia="Times New Roman" w:hAnsi="Times New Roman" w:cs="Times New Roman"/>
-          <w:color w:val="000000"/>
-          <w:sz w:val="22"/>
-          <w:szCs w:val="22"/>
-          <w:shd w:val="clear" w:color="auto" w:fill="FFFFFF"/>
-        </w:rPr>
-        <w:t xml:space="preserve">the opening of the </w:t>
+          <w:shd w:val="clear" w:color="auto" w:fill="FFFFFF"/>
+        </w:rPr>
+      </w:pPr>
+      <w:r>
+        <w:rPr>
+          <w:rFonts w:ascii="Times New Roman" w:eastAsia="Times New Roman" w:hAnsi="Times New Roman" w:cs="Times New Roman"/>
+          <w:color w:val="000000"/>
+          <w:shd w:val="clear" w:color="auto" w:fill="FFFFFF"/>
+        </w:rPr>
+        <w:t xml:space="preserve">Does the data provide statistically significant evidence that the opening of the </w:t>
       </w:r>
       <w:r>
         <w:rPr>
           <w:rFonts w:ascii="Times New Roman" w:hAnsi="Times New Roman" w:cs="Times New Roman"/>
           <w:color w:val="000000"/>
-          <w:sz w:val="22"/>
-          <w:szCs w:val="22"/>
           <w:shd w:val="clear" w:color="auto" w:fill="FFFFFF"/>
         </w:rPr>
         <w:t>Golden State Freeway</w:t>
@@ -2328,171 +3559,9 @@
         <w:rPr>
           <w:rFonts w:ascii="Times New Roman" w:eastAsia="Times New Roman" w:hAnsi="Times New Roman" w:cs="Times New Roman"/>
           <w:color w:val="000000"/>
-          <w:sz w:val="22"/>
-          <w:szCs w:val="22"/>
-          <w:shd w:val="clear" w:color="auto" w:fill="FFFFFF"/>
-        </w:rPr>
-        <w:t xml:space="preserve"> </w:t>
-      </w:r>
-      <w:r>
-        <w:rPr>
-          <w:rFonts w:ascii="Times New Roman" w:eastAsia="Times New Roman" w:hAnsi="Times New Roman" w:cs="Times New Roman"/>
-          <w:color w:val="000000"/>
-          <w:sz w:val="22"/>
-          <w:szCs w:val="22"/>
-          <w:shd w:val="clear" w:color="auto" w:fill="FFFFFF"/>
-        </w:rPr>
-        <w:t xml:space="preserve">and the implementation of Rule 63 in 1960 </w:t>
-      </w:r>
-      <w:r>
-        <w:rPr>
-          <w:rFonts w:ascii="Times New Roman" w:eastAsia="Times New Roman" w:hAnsi="Times New Roman" w:cs="Times New Roman"/>
-          <w:color w:val="000000"/>
-          <w:sz w:val="22"/>
-          <w:szCs w:val="22"/>
-          <w:shd w:val="clear" w:color="auto" w:fill="FFFFFF"/>
-        </w:rPr>
-        <w:t>reduced the pollution</w:t>
-      </w:r>
-      <w:r>
-        <w:rPr>
-          <w:rFonts w:ascii="Times New Roman" w:eastAsia="Times New Roman" w:hAnsi="Times New Roman" w:cs="Times New Roman"/>
-          <w:color w:val="000000"/>
-          <w:sz w:val="22"/>
-          <w:szCs w:val="22"/>
-          <w:shd w:val="clear" w:color="auto" w:fill="FFFFFF"/>
-        </w:rPr>
-        <w:t xml:space="preserve"> statistically significantly</w:t>
-      </w:r>
-      <w:r>
-        <w:rPr>
-          <w:rFonts w:ascii="Times New Roman" w:eastAsia="Times New Roman" w:hAnsi="Times New Roman" w:cs="Times New Roman"/>
-          <w:color w:val="000000"/>
-          <w:sz w:val="22"/>
-          <w:szCs w:val="22"/>
-          <w:shd w:val="clear" w:color="auto" w:fill="FFFFFF"/>
-        </w:rPr>
-        <w:t xml:space="preserve">? Evaluate both </w:t>
-      </w:r>
-      <w:r>
-        <w:rPr>
-          <w:rFonts w:ascii="Times New Roman" w:eastAsia="Times New Roman" w:hAnsi="Times New Roman" w:cs="Times New Roman"/>
-          <w:color w:val="000000"/>
-          <w:sz w:val="22"/>
-          <w:szCs w:val="22"/>
-          <w:shd w:val="clear" w:color="auto" w:fill="FFFFFF"/>
-        </w:rPr>
-        <w:t xml:space="preserve">the </w:t>
-      </w:r>
-      <w:r>
-        <w:rPr>
-          <w:rFonts w:ascii="Times New Roman" w:eastAsia="Times New Roman" w:hAnsi="Times New Roman" w:cs="Times New Roman"/>
-          <w:color w:val="000000"/>
-          <w:sz w:val="22"/>
-          <w:szCs w:val="22"/>
-          <w:shd w:val="clear" w:color="auto" w:fill="FFFFFF"/>
-        </w:rPr>
-        <w:t xml:space="preserve">abrupt and </w:t>
-      </w:r>
-      <w:r>
-        <w:rPr>
-          <w:rFonts w:ascii="Times New Roman" w:eastAsia="Times New Roman" w:hAnsi="Times New Roman" w:cs="Times New Roman"/>
-          <w:color w:val="000000"/>
-          <w:sz w:val="22"/>
-          <w:szCs w:val="22"/>
-          <w:shd w:val="clear" w:color="auto" w:fill="FFFFFF"/>
-        </w:rPr>
-        <w:t xml:space="preserve">the </w:t>
-      </w:r>
-      <w:r>
-        <w:rPr>
-          <w:rFonts w:ascii="Times New Roman" w:eastAsia="Times New Roman" w:hAnsi="Times New Roman" w:cs="Times New Roman"/>
-          <w:color w:val="000000"/>
-          <w:sz w:val="22"/>
-          <w:szCs w:val="22"/>
-          <w:shd w:val="clear" w:color="auto" w:fill="FFFFFF"/>
-        </w:rPr>
-        <w:t xml:space="preserve">gradual changes? Report and interpret the estimates of both </w:t>
-      </w:r>
-      <w:r>
-        <w:rPr>
-          <w:rFonts w:ascii="Times New Roman" w:eastAsia="Times New Roman" w:hAnsi="Times New Roman" w:cs="Times New Roman"/>
-          <w:color w:val="000000"/>
-          <w:sz w:val="22"/>
-          <w:szCs w:val="22"/>
-          <w:shd w:val="clear" w:color="auto" w:fill="FFFFFF"/>
-        </w:rPr>
-        <w:t xml:space="preserve">the </w:t>
-      </w:r>
-      <w:r>
-        <w:rPr>
-          <w:rFonts w:ascii="Times New Roman" w:eastAsia="Times New Roman" w:hAnsi="Times New Roman" w:cs="Times New Roman"/>
-          <w:color w:val="000000"/>
-          <w:sz w:val="22"/>
-          <w:szCs w:val="22"/>
-          <w:shd w:val="clear" w:color="auto" w:fill="FFFFFF"/>
-        </w:rPr>
-        <w:t xml:space="preserve">abrupt and </w:t>
-      </w:r>
-      <w:r>
-        <w:rPr>
-          <w:rFonts w:ascii="Times New Roman" w:eastAsia="Times New Roman" w:hAnsi="Times New Roman" w:cs="Times New Roman"/>
-          <w:color w:val="000000"/>
-          <w:sz w:val="22"/>
-          <w:szCs w:val="22"/>
-          <w:shd w:val="clear" w:color="auto" w:fill="FFFFFF"/>
-        </w:rPr>
-        <w:t xml:space="preserve">the </w:t>
-      </w:r>
-      <w:r>
-        <w:rPr>
-          <w:rFonts w:ascii="Times New Roman" w:eastAsia="Times New Roman" w:hAnsi="Times New Roman" w:cs="Times New Roman"/>
-          <w:color w:val="000000"/>
-          <w:sz w:val="22"/>
-          <w:szCs w:val="22"/>
-          <w:shd w:val="clear" w:color="auto" w:fill="FFFFFF"/>
-        </w:rPr>
-        <w:t>gradual change</w:t>
-      </w:r>
-      <w:r>
-        <w:rPr>
-          <w:rFonts w:ascii="Times New Roman" w:eastAsia="Times New Roman" w:hAnsi="Times New Roman" w:cs="Times New Roman"/>
-          <w:color w:val="000000"/>
-          <w:sz w:val="22"/>
-          <w:szCs w:val="22"/>
-          <w:shd w:val="clear" w:color="auto" w:fill="FFFFFF"/>
-        </w:rPr>
-        <w:t>s</w:t>
-      </w:r>
-      <w:r>
-        <w:rPr>
-          <w:rFonts w:ascii="Times New Roman" w:eastAsia="Times New Roman" w:hAnsi="Times New Roman" w:cs="Times New Roman"/>
-          <w:color w:val="000000"/>
-          <w:sz w:val="22"/>
-          <w:szCs w:val="22"/>
-          <w:shd w:val="clear" w:color="auto" w:fill="FFFFFF"/>
-        </w:rPr>
-        <w:t xml:space="preserve"> in </w:t>
-      </w:r>
-      <w:r>
-        <w:rPr>
-          <w:rFonts w:ascii="Times New Roman" w:eastAsia="Times New Roman" w:hAnsi="Times New Roman" w:cs="Times New Roman"/>
-          <w:color w:val="000000"/>
-          <w:sz w:val="22"/>
-          <w:szCs w:val="22"/>
-          <w:shd w:val="clear" w:color="auto" w:fill="FFFFFF"/>
-        </w:rPr>
-        <w:t>ozone</w:t>
-      </w:r>
-      <w:r>
-        <w:rPr>
-          <w:rFonts w:ascii="Times New Roman" w:eastAsia="Times New Roman" w:hAnsi="Times New Roman" w:cs="Times New Roman"/>
-          <w:color w:val="000000"/>
-          <w:sz w:val="22"/>
-          <w:szCs w:val="22"/>
-          <w:shd w:val="clear" w:color="auto" w:fill="FFFFFF"/>
-        </w:rPr>
-        <w:t>.  Which one do you think it is more appropriate and meaningful?</w:t>
+          <w:shd w:val="clear" w:color="auto" w:fill="FFFFFF"/>
+        </w:rPr>
+        <w:t xml:space="preserve"> and the implementation of Rule 63 in 1960 reduced the pollution statistically significantly? Evaluate both the abrupt and the gradual changes? Report and interpret the estimates of both the abrupt and the gradual changes in ozone.  Which one do you think it is more appropriate and meaningful?</w:t>
       </w:r>
     </w:p>
     <w:p>
@@ -2519,30 +3588,453 @@
     </w:p>
     <w:p>
       <w:pPr>
+        <w:pStyle w:val="NormalWeb"/>
+        <w:spacing w:before="0" w:beforeAutospacing="0" w:after="0" w:afterAutospacing="0"/>
+        <w:ind w:left="720"/>
+        <w:rPr>
+          <w:b/>
+          <w:bCs/>
+          <w:color w:val="FF0000"/>
+          <w:shd w:val="clear" w:color="auto" w:fill="FFFFFF"/>
+        </w:rPr>
+      </w:pPr>
+    </w:p>
+    <w:p>
+      <w:pPr>
         <w:pStyle w:val="ListParagraph"/>
         <w:rPr>
           <w:rFonts w:ascii="Times New Roman" w:eastAsia="Times New Roman" w:hAnsi="Times New Roman" w:cs="Times New Roman"/>
-          <w:color w:val="000000"/>
-          <w:sz w:val="22"/>
-          <w:szCs w:val="22"/>
-          <w:shd w:val="clear" w:color="auto" w:fill="FFFFFF"/>
-        </w:rPr>
-      </w:pPr>
-    </w:p>
-    <w:p>
-      <w:pPr>
-        <w:rPr>
-          <w:rFonts w:ascii="Times New Roman" w:eastAsia="Times New Roman" w:hAnsi="Times New Roman" w:cs="Times New Roman"/>
-          <w:color w:val="000000"/>
-          <w:shd w:val="clear" w:color="auto" w:fill="FFFFFF"/>
-        </w:rPr>
-      </w:pPr>
-    </w:p>
-    <w:p>
-      <w:pPr>
-        <w:rPr>
-          <w:rFonts w:ascii="Times New Roman" w:eastAsia="Times New Roman" w:hAnsi="Times New Roman" w:cs="Times New Roman"/>
-          <w:color w:val="000000"/>
+          <w:i/>
+          <w:iCs/>
+          <w:color w:val="000000"/>
+          <w:shd w:val="clear" w:color="auto" w:fill="FFFFFF"/>
+        </w:rPr>
+      </w:pPr>
+      <w:r>
+        <w:rPr>
+          <w:rFonts w:ascii="Times New Roman" w:eastAsia="Times New Roman" w:hAnsi="Times New Roman" w:cs="Times New Roman"/>
+          <w:i/>
+          <w:iCs/>
+          <w:color w:val="000000"/>
+          <w:shd w:val="clear" w:color="auto" w:fill="FFFFFF"/>
+        </w:rPr>
+        <w:lastRenderedPageBreak/>
+        <w:t>Ha: Intervention was effective and reduced pollution</w:t>
+      </w:r>
+    </w:p>
+    <w:p>
+      <w:pPr>
+        <w:pStyle w:val="ListParagraph"/>
+        <w:rPr>
+          <w:rFonts w:ascii="Times New Roman" w:eastAsia="Times New Roman" w:hAnsi="Times New Roman" w:cs="Times New Roman"/>
+          <w:i/>
+          <w:iCs/>
+          <w:color w:val="000000"/>
+          <w:shd w:val="clear" w:color="auto" w:fill="FFFFFF"/>
+        </w:rPr>
+      </w:pPr>
+      <w:r>
+        <w:rPr>
+          <w:rFonts w:ascii="Times New Roman" w:eastAsia="Times New Roman" w:hAnsi="Times New Roman" w:cs="Times New Roman"/>
+          <w:i/>
+          <w:iCs/>
+          <w:color w:val="000000"/>
+          <w:shd w:val="clear" w:color="auto" w:fill="FFFFFF"/>
+        </w:rPr>
+        <w:t>Ho: Intervention was not effective and did not reduce pollution</w:t>
+      </w:r>
+    </w:p>
+    <w:p>
+      <w:pPr>
+        <w:pStyle w:val="ListParagraph"/>
+        <w:rPr>
+          <w:rFonts w:ascii="Times New Roman" w:eastAsia="Times New Roman" w:hAnsi="Times New Roman" w:cs="Times New Roman"/>
+          <w:i/>
+          <w:iCs/>
+          <w:color w:val="000000"/>
+          <w:shd w:val="clear" w:color="auto" w:fill="FFFFFF"/>
+        </w:rPr>
+      </w:pPr>
+      <w:r>
+        <w:rPr>
+          <w:rFonts w:ascii="Times New Roman" w:eastAsia="Times New Roman" w:hAnsi="Times New Roman" w:cs="Times New Roman"/>
+          <w:i/>
+          <w:iCs/>
+          <w:color w:val="000000"/>
+          <w:shd w:val="clear" w:color="auto" w:fill="FFFFFF"/>
+        </w:rPr>
+        <w:t>Tolerance level alpha = 0.05 = 5%</w:t>
+      </w:r>
+    </w:p>
+    <w:p>
+      <w:pPr>
+        <w:pStyle w:val="ListParagraph"/>
+        <w:rPr>
+          <w:rFonts w:ascii="Times New Roman" w:eastAsia="Times New Roman" w:hAnsi="Times New Roman" w:cs="Times New Roman"/>
+          <w:i/>
+          <w:iCs/>
+          <w:color w:val="000000"/>
+          <w:shd w:val="clear" w:color="auto" w:fill="FFFFFF"/>
+        </w:rPr>
+      </w:pPr>
+    </w:p>
+    <w:p>
+      <w:pPr>
+        <w:pStyle w:val="ListParagraph"/>
+        <w:rPr>
+          <w:rFonts w:ascii="Times New Roman" w:eastAsia="Times New Roman" w:hAnsi="Times New Roman" w:cs="Times New Roman"/>
+          <w:color w:val="000000"/>
+          <w:shd w:val="clear" w:color="auto" w:fill="FFFFFF"/>
+        </w:rPr>
+      </w:pPr>
+      <w:r>
+        <w:rPr>
+          <w:rFonts w:ascii="Times New Roman" w:eastAsia="Times New Roman" w:hAnsi="Times New Roman" w:cs="Times New Roman"/>
+          <w:color w:val="000000"/>
+          <w:shd w:val="clear" w:color="auto" w:fill="FFFFFF"/>
+        </w:rPr>
+        <w:t>Carried out 2 sample t-test to assess whether the intervention was effective, found that</w:t>
+      </w:r>
+      <w:r>
+        <w:rPr>
+          <w:rFonts w:ascii="Times New Roman" w:eastAsia="Times New Roman" w:hAnsi="Times New Roman" w:cs="Times New Roman"/>
+          <w:color w:val="000000"/>
+          <w:shd w:val="clear" w:color="auto" w:fill="FFFFFF"/>
+        </w:rPr>
+        <w:t>:</w:t>
+      </w:r>
+    </w:p>
+    <w:p>
+      <w:pPr>
+        <w:pStyle w:val="ListParagraph"/>
+        <w:rPr>
+          <w:rFonts w:ascii="Times New Roman" w:eastAsia="Times New Roman" w:hAnsi="Times New Roman" w:cs="Times New Roman"/>
+          <w:b/>
+          <w:bCs/>
+          <w:color w:val="000000"/>
+          <w:shd w:val="clear" w:color="auto" w:fill="FFFFFF"/>
+        </w:rPr>
+      </w:pPr>
+      <w:r>
+        <w:rPr>
+          <w:rFonts w:ascii="Times New Roman" w:eastAsia="Times New Roman" w:hAnsi="Times New Roman" w:cs="Times New Roman"/>
+          <w:b/>
+          <w:bCs/>
+          <w:color w:val="000000"/>
+          <w:shd w:val="clear" w:color="auto" w:fill="FFFFFF"/>
+        </w:rPr>
+        <w:t xml:space="preserve">p-value = 0.00000002391 &lt; alpha = 0.05 </w:t>
+      </w:r>
+    </w:p>
+    <w:p>
+      <w:pPr>
+        <w:pStyle w:val="ListParagraph"/>
+        <w:rPr>
+          <w:rFonts w:ascii="Times New Roman" w:eastAsia="Times New Roman" w:hAnsi="Times New Roman" w:cs="Times New Roman"/>
+          <w:color w:val="000000"/>
+          <w:shd w:val="clear" w:color="auto" w:fill="FFFFFF"/>
+        </w:rPr>
+      </w:pPr>
+      <w:proofErr w:type="gramStart"/>
+      <w:r>
+        <w:rPr>
+          <w:rFonts w:ascii="Times New Roman" w:eastAsia="Times New Roman" w:hAnsi="Times New Roman" w:cs="Times New Roman"/>
+          <w:color w:val="000000"/>
+          <w:shd w:val="clear" w:color="auto" w:fill="FFFFFF"/>
+        </w:rPr>
+        <w:t>so</w:t>
+      </w:r>
+      <w:proofErr w:type="gramEnd"/>
+      <w:r>
+        <w:rPr>
+          <w:rFonts w:ascii="Times New Roman" w:eastAsia="Times New Roman" w:hAnsi="Times New Roman" w:cs="Times New Roman"/>
+          <w:color w:val="000000"/>
+          <w:shd w:val="clear" w:color="auto" w:fill="FFFFFF"/>
+        </w:rPr>
+        <w:t xml:space="preserve"> the data provides statistically significant evidence against Ho, hence the intervention of 1960 was effective.</w:t>
+      </w:r>
+    </w:p>
+    <w:p>
+      <w:pPr>
+        <w:pStyle w:val="ListParagraph"/>
+        <w:rPr>
+          <w:rFonts w:ascii="Times New Roman" w:eastAsia="Times New Roman" w:hAnsi="Times New Roman" w:cs="Times New Roman"/>
+          <w:color w:val="000000"/>
+          <w:shd w:val="clear" w:color="auto" w:fill="FFFFFF"/>
+        </w:rPr>
+      </w:pPr>
+    </w:p>
+    <w:p>
+      <w:pPr>
+        <w:pStyle w:val="ListParagraph"/>
+        <w:rPr>
+          <w:rFonts w:ascii="Times New Roman" w:eastAsia="Times New Roman" w:hAnsi="Times New Roman" w:cs="Times New Roman"/>
+          <w:color w:val="000000"/>
+          <w:shd w:val="clear" w:color="auto" w:fill="FFFFFF"/>
+        </w:rPr>
+      </w:pPr>
+      <w:r>
+        <w:rPr>
+          <w:rFonts w:ascii="Times New Roman" w:eastAsia="Times New Roman" w:hAnsi="Times New Roman" w:cs="Times New Roman"/>
+          <w:color w:val="000000"/>
+          <w:shd w:val="clear" w:color="auto" w:fill="FFFFFF"/>
+        </w:rPr>
+        <w:t>After implementing the abrupt change using regression model, we can say the highway intervention of 1960 is statically significant since in R function linear model output p-values are two sided, so</w:t>
+      </w:r>
+      <w:r>
+        <w:rPr>
+          <w:rFonts w:ascii="Times New Roman" w:eastAsia="Times New Roman" w:hAnsi="Times New Roman" w:cs="Times New Roman"/>
+          <w:color w:val="000000"/>
+          <w:shd w:val="clear" w:color="auto" w:fill="FFFFFF"/>
+        </w:rPr>
+        <w:t>:</w:t>
+      </w:r>
+    </w:p>
+    <w:p>
+      <w:pPr>
+        <w:pStyle w:val="ListParagraph"/>
+        <w:rPr>
+          <w:rFonts w:ascii="Times New Roman" w:eastAsia="Times New Roman" w:hAnsi="Times New Roman" w:cs="Times New Roman"/>
+          <w:b/>
+          <w:bCs/>
+          <w:color w:val="000000"/>
+          <w:shd w:val="clear" w:color="auto" w:fill="FFFFFF"/>
+        </w:rPr>
+      </w:pPr>
+      <w:r>
+        <w:rPr>
+          <w:rFonts w:ascii="Times New Roman" w:eastAsia="Times New Roman" w:hAnsi="Times New Roman" w:cs="Times New Roman"/>
+          <w:b/>
+          <w:bCs/>
+          <w:color w:val="000000"/>
+          <w:shd w:val="clear" w:color="auto" w:fill="FFFFFF"/>
+        </w:rPr>
+        <w:t>p-value = 2.4e-8/2 = 0.0000000024</w:t>
+      </w:r>
+    </w:p>
+    <w:p>
+      <w:pPr>
+        <w:pStyle w:val="ListParagraph"/>
+        <w:rPr>
+          <w:rFonts w:ascii="Times New Roman" w:eastAsia="Times New Roman" w:hAnsi="Times New Roman" w:cs="Times New Roman"/>
+          <w:color w:val="000000"/>
+          <w:shd w:val="clear" w:color="auto" w:fill="FFFFFF"/>
+        </w:rPr>
+      </w:pPr>
+    </w:p>
+    <w:p>
+      <w:pPr>
+        <w:pStyle w:val="ListParagraph"/>
+        <w:rPr>
+          <w:rFonts w:ascii="Times New Roman" w:eastAsia="Times New Roman" w:hAnsi="Times New Roman" w:cs="Times New Roman"/>
+          <w:color w:val="000000"/>
+          <w:shd w:val="clear" w:color="auto" w:fill="FFFFFF"/>
+        </w:rPr>
+      </w:pPr>
+      <w:r>
+        <w:rPr>
+          <w:rFonts w:ascii="Times New Roman" w:eastAsia="Times New Roman" w:hAnsi="Times New Roman" w:cs="Times New Roman"/>
+          <w:color w:val="000000"/>
+          <w:shd w:val="clear" w:color="auto" w:fill="FFFFFF"/>
+        </w:rPr>
+        <w:t>Now let’s see if gradual effect is significant:</w:t>
+      </w:r>
+    </w:p>
+    <w:p>
+      <w:pPr>
+        <w:pStyle w:val="ListParagraph"/>
+        <w:rPr>
+          <w:rFonts w:ascii="Times New Roman" w:eastAsia="Times New Roman" w:hAnsi="Times New Roman" w:cs="Times New Roman"/>
+          <w:i/>
+          <w:iCs/>
+          <w:color w:val="000000"/>
+          <w:shd w:val="clear" w:color="auto" w:fill="FFFFFF"/>
+        </w:rPr>
+      </w:pPr>
+      <w:r>
+        <w:rPr>
+          <w:rFonts w:ascii="Times New Roman" w:eastAsia="Times New Roman" w:hAnsi="Times New Roman" w:cs="Times New Roman"/>
+          <w:i/>
+          <w:iCs/>
+          <w:color w:val="000000"/>
+          <w:shd w:val="clear" w:color="auto" w:fill="FFFFFF"/>
+        </w:rPr>
+        <w:t>Ho: Intervention was NOT effective (slope of Ramp is NOT negative)</w:t>
+      </w:r>
+    </w:p>
+    <w:p>
+      <w:pPr>
+        <w:pStyle w:val="ListParagraph"/>
+        <w:rPr>
+          <w:rFonts w:ascii="Times New Roman" w:eastAsia="Times New Roman" w:hAnsi="Times New Roman" w:cs="Times New Roman"/>
+          <w:i/>
+          <w:iCs/>
+          <w:color w:val="000000"/>
+          <w:shd w:val="clear" w:color="auto" w:fill="FFFFFF"/>
+        </w:rPr>
+      </w:pPr>
+      <w:r>
+        <w:rPr>
+          <w:rFonts w:ascii="Times New Roman" w:eastAsia="Times New Roman" w:hAnsi="Times New Roman" w:cs="Times New Roman"/>
+          <w:i/>
+          <w:iCs/>
+          <w:color w:val="000000"/>
+          <w:shd w:val="clear" w:color="auto" w:fill="FFFFFF"/>
+        </w:rPr>
+        <w:t xml:space="preserve">Ha: Intervention is effective (slope of Ramp is negative) </w:t>
+      </w:r>
+    </w:p>
+    <w:p>
+      <w:pPr>
+        <w:pStyle w:val="ListParagraph"/>
+        <w:rPr>
+          <w:rFonts w:ascii="Times New Roman" w:eastAsia="Times New Roman" w:hAnsi="Times New Roman" w:cs="Times New Roman"/>
+          <w:i/>
+          <w:iCs/>
+          <w:color w:val="000000"/>
+          <w:shd w:val="clear" w:color="auto" w:fill="FFFFFF"/>
+        </w:rPr>
+      </w:pPr>
+    </w:p>
+    <w:p>
+      <w:pPr>
+        <w:pStyle w:val="ListParagraph"/>
+        <w:rPr>
+          <w:rFonts w:ascii="Times New Roman" w:eastAsia="Times New Roman" w:hAnsi="Times New Roman" w:cs="Times New Roman"/>
+          <w:color w:val="000000"/>
+          <w:shd w:val="clear" w:color="auto" w:fill="FFFFFF"/>
+        </w:rPr>
+      </w:pPr>
+      <w:r>
+        <w:rPr>
+          <w:rFonts w:ascii="Times New Roman" w:eastAsia="Times New Roman" w:hAnsi="Times New Roman" w:cs="Times New Roman"/>
+          <w:color w:val="000000"/>
+          <w:shd w:val="clear" w:color="auto" w:fill="FFFFFF"/>
+        </w:rPr>
+        <w:t xml:space="preserve">After implementing the </w:t>
+      </w:r>
+      <w:proofErr w:type="gramStart"/>
+      <w:r>
+        <w:rPr>
+          <w:rFonts w:ascii="Times New Roman" w:eastAsia="Times New Roman" w:hAnsi="Times New Roman" w:cs="Times New Roman"/>
+          <w:color w:val="000000"/>
+          <w:shd w:val="clear" w:color="auto" w:fill="FFFFFF"/>
+        </w:rPr>
+        <w:t>model</w:t>
+      </w:r>
+      <w:proofErr w:type="gramEnd"/>
+      <w:r>
+        <w:rPr>
+          <w:rFonts w:ascii="Times New Roman" w:eastAsia="Times New Roman" w:hAnsi="Times New Roman" w:cs="Times New Roman"/>
+          <w:color w:val="000000"/>
+          <w:shd w:val="clear" w:color="auto" w:fill="FFFFFF"/>
+        </w:rPr>
+        <w:t xml:space="preserve"> we can see the slope of the ramp is negative (-0.019370) with statically significant confident since</w:t>
+      </w:r>
+      <w:r>
+        <w:rPr>
+          <w:rFonts w:ascii="Times New Roman" w:eastAsia="Times New Roman" w:hAnsi="Times New Roman" w:cs="Times New Roman"/>
+          <w:color w:val="000000"/>
+          <w:shd w:val="clear" w:color="auto" w:fill="FFFFFF"/>
+        </w:rPr>
+        <w:t>:</w:t>
+      </w:r>
+    </w:p>
+    <w:p>
+      <w:pPr>
+        <w:pStyle w:val="ListParagraph"/>
+        <w:rPr>
+          <w:rFonts w:ascii="Times New Roman" w:eastAsia="Times New Roman" w:hAnsi="Times New Roman" w:cs="Times New Roman"/>
+          <w:b/>
+          <w:bCs/>
+          <w:color w:val="000000"/>
+          <w:shd w:val="clear" w:color="auto" w:fill="FFFFFF"/>
+        </w:rPr>
+      </w:pPr>
+      <w:r>
+        <w:rPr>
+          <w:rFonts w:ascii="Times New Roman" w:eastAsia="Times New Roman" w:hAnsi="Times New Roman" w:cs="Times New Roman"/>
+          <w:b/>
+          <w:bCs/>
+          <w:color w:val="000000"/>
+          <w:shd w:val="clear" w:color="auto" w:fill="FFFFFF"/>
+        </w:rPr>
+        <w:t xml:space="preserve">p-value 0.000156/2 = 0.000078 </w:t>
+      </w:r>
+    </w:p>
+    <w:p>
+      <w:pPr>
+        <w:pStyle w:val="ListParagraph"/>
+        <w:rPr>
+          <w:rFonts w:ascii="Times New Roman" w:eastAsia="Times New Roman" w:hAnsi="Times New Roman" w:cs="Times New Roman"/>
+          <w:b/>
+          <w:bCs/>
+          <w:color w:val="000000"/>
+          <w:shd w:val="clear" w:color="auto" w:fill="FFFFFF"/>
+        </w:rPr>
+      </w:pPr>
+    </w:p>
+    <w:p>
+      <w:pPr>
+        <w:pStyle w:val="ListParagraph"/>
+        <w:rPr>
+          <w:rFonts w:ascii="Times New Roman" w:eastAsia="Times New Roman" w:hAnsi="Times New Roman" w:cs="Times New Roman"/>
+          <w:color w:val="000000"/>
+          <w:shd w:val="clear" w:color="auto" w:fill="FFFFFF"/>
+        </w:rPr>
+      </w:pPr>
+      <w:r>
+        <w:rPr>
+          <w:rFonts w:ascii="Times New Roman" w:eastAsia="Times New Roman" w:hAnsi="Times New Roman" w:cs="Times New Roman"/>
+          <w:color w:val="000000"/>
+          <w:shd w:val="clear" w:color="auto" w:fill="FFFFFF"/>
+        </w:rPr>
+        <w:t xml:space="preserve">However, despite the gradual change has mathematical significance, we should be careful and note that the abrupt change (caused probably by the highway intervention) may be causing results to yield a gradual significancy without having it (meaning the regulation intervention was not effective). </w:t>
+      </w:r>
+    </w:p>
+    <w:p>
+      <w:pPr>
+        <w:pStyle w:val="ListParagraph"/>
+        <w:rPr>
+          <w:rFonts w:ascii="Times New Roman" w:eastAsia="Times New Roman" w:hAnsi="Times New Roman" w:cs="Times New Roman"/>
+          <w:color w:val="000000"/>
+          <w:shd w:val="clear" w:color="auto" w:fill="FFFFFF"/>
+        </w:rPr>
+      </w:pPr>
+      <w:r>
+        <w:rPr>
+          <w:rFonts w:ascii="Times New Roman" w:eastAsia="Times New Roman" w:hAnsi="Times New Roman" w:cs="Times New Roman"/>
+          <w:color w:val="000000"/>
+          <w:shd w:val="clear" w:color="auto" w:fill="FFFFFF"/>
+        </w:rPr>
+        <w:t xml:space="preserve">To prove this, I implemented a model explaining both abrupt and gradual changes (M3). When we visualize this new model, we can see a much better explanation of what is going on: a big abrupt change caused by the highway (because it was effective), followed by a slightly positive slope (because the regulation was probably not effective). </w:t>
+      </w:r>
+    </w:p>
+    <w:p>
+      <w:pPr>
+        <w:pStyle w:val="ListParagraph"/>
+        <w:rPr>
+          <w:rFonts w:ascii="Times New Roman" w:eastAsia="Times New Roman" w:hAnsi="Times New Roman" w:cs="Times New Roman"/>
+          <w:color w:val="000000"/>
+          <w:shd w:val="clear" w:color="auto" w:fill="FFFFFF"/>
+        </w:rPr>
+      </w:pPr>
+      <w:r>
+        <w:rPr>
+          <w:rFonts w:ascii="Times New Roman" w:eastAsia="Times New Roman" w:hAnsi="Times New Roman" w:cs="Times New Roman"/>
+          <w:color w:val="000000"/>
+          <w:shd w:val="clear" w:color="auto" w:fill="FFFFFF"/>
+        </w:rPr>
+        <w:t>Hence, I think this linear model combining both abrupt and gradual change is more appropriate and meaningful to explain the situation.</w:t>
+      </w:r>
+    </w:p>
+    <w:p>
+      <w:pPr>
+        <w:rPr>
+          <w:rFonts w:ascii="Times New Roman" w:eastAsia="Times New Roman" w:hAnsi="Times New Roman" w:cs="Times New Roman"/>
+          <w:color w:val="000000"/>
+          <w:sz w:val="24"/>
+          <w:szCs w:val="24"/>
           <w:shd w:val="clear" w:color="auto" w:fill="FFFFFF"/>
         </w:rPr>
       </w:pPr>
@@ -2557,232 +4049,34 @@
         <w:rPr>
           <w:rFonts w:ascii="Times New Roman" w:eastAsia="Times New Roman" w:hAnsi="Times New Roman" w:cs="Times New Roman"/>
           <w:color w:val="000000"/>
-          <w:sz w:val="22"/>
-          <w:szCs w:val="22"/>
-          <w:shd w:val="clear" w:color="auto" w:fill="FFFFFF"/>
-        </w:rPr>
-      </w:pPr>
-      <w:r>
-        <w:rPr>
-          <w:rFonts w:ascii="Times New Roman" w:eastAsia="Times New Roman" w:hAnsi="Times New Roman" w:cs="Times New Roman"/>
-          <w:color w:val="000000"/>
-          <w:sz w:val="22"/>
-          <w:szCs w:val="22"/>
-          <w:shd w:val="clear" w:color="auto" w:fill="FFFFFF"/>
-        </w:rPr>
-        <w:t xml:space="preserve">Does the data provide statistically significant evidence that </w:t>
-      </w:r>
-      <w:r>
-        <w:rPr>
-          <w:rFonts w:ascii="Times New Roman" w:eastAsia="Times New Roman" w:hAnsi="Times New Roman" w:cs="Times New Roman"/>
-          <w:color w:val="000000"/>
-          <w:sz w:val="22"/>
-          <w:szCs w:val="22"/>
-          <w:shd w:val="clear" w:color="auto" w:fill="FFFFFF"/>
-        </w:rPr>
-        <w:t>the</w:t>
-      </w:r>
-      <w:r>
-        <w:rPr>
-          <w:rFonts w:ascii="Times New Roman" w:eastAsia="Times New Roman" w:hAnsi="Times New Roman" w:cs="Times New Roman"/>
-          <w:color w:val="000000"/>
-          <w:sz w:val="22"/>
-          <w:szCs w:val="22"/>
-          <w:shd w:val="clear" w:color="auto" w:fill="FFFFFF"/>
-        </w:rPr>
-        <w:t xml:space="preserve"> regulations implemented in 1966 requiring engine changes in new </w:t>
+          <w:shd w:val="clear" w:color="auto" w:fill="FFFFFF"/>
+        </w:rPr>
+      </w:pPr>
+      <w:r>
+        <w:rPr>
+          <w:rFonts w:ascii="Times New Roman" w:eastAsia="Times New Roman" w:hAnsi="Times New Roman" w:cs="Times New Roman"/>
+          <w:color w:val="000000"/>
+          <w:shd w:val="clear" w:color="auto" w:fill="FFFFFF"/>
+        </w:rPr>
+        <w:t xml:space="preserve">Does the data provide statistically significant evidence that the regulations implemented in 1966 requiring engine changes in new </w:t>
       </w:r>
       <w:proofErr w:type="gramStart"/>
       <w:r>
         <w:rPr>
           <w:rFonts w:ascii="Times New Roman" w:eastAsia="Times New Roman" w:hAnsi="Times New Roman" w:cs="Times New Roman"/>
           <w:color w:val="000000"/>
-          <w:sz w:val="22"/>
-          <w:szCs w:val="22"/>
-          <w:shd w:val="clear" w:color="auto" w:fill="FFFFFF"/>
-        </w:rPr>
-        <w:t xml:space="preserve">cars </w:t>
-      </w:r>
-      <w:r>
-        <w:rPr>
-          <w:rFonts w:ascii="Times New Roman" w:eastAsia="Times New Roman" w:hAnsi="Times New Roman" w:cs="Times New Roman"/>
-          <w:color w:val="000000"/>
-          <w:sz w:val="22"/>
-          <w:szCs w:val="22"/>
-          <w:shd w:val="clear" w:color="auto" w:fill="FFFFFF"/>
-        </w:rPr>
-        <w:t xml:space="preserve"> </w:t>
-      </w:r>
-      <w:r>
-        <w:rPr>
-          <w:rFonts w:ascii="Times New Roman" w:eastAsia="Times New Roman" w:hAnsi="Times New Roman" w:cs="Times New Roman"/>
-          <w:color w:val="000000"/>
-          <w:sz w:val="22"/>
-          <w:szCs w:val="22"/>
-          <w:shd w:val="clear" w:color="auto" w:fill="FFFFFF"/>
-        </w:rPr>
-        <w:t>reduced</w:t>
+          <w:shd w:val="clear" w:color="auto" w:fill="FFFFFF"/>
+        </w:rPr>
+        <w:t>cars  reduced</w:t>
       </w:r>
       <w:proofErr w:type="gramEnd"/>
       <w:r>
         <w:rPr>
           <w:rFonts w:ascii="Times New Roman" w:eastAsia="Times New Roman" w:hAnsi="Times New Roman" w:cs="Times New Roman"/>
           <w:color w:val="000000"/>
-          <w:sz w:val="22"/>
-          <w:szCs w:val="22"/>
-          <w:shd w:val="clear" w:color="auto" w:fill="FFFFFF"/>
-        </w:rPr>
-        <w:t xml:space="preserve"> the pollution</w:t>
-      </w:r>
-      <w:r>
-        <w:rPr>
-          <w:rFonts w:ascii="Times New Roman" w:eastAsia="Times New Roman" w:hAnsi="Times New Roman" w:cs="Times New Roman"/>
-          <w:color w:val="000000"/>
-          <w:sz w:val="22"/>
-          <w:szCs w:val="22"/>
-          <w:shd w:val="clear" w:color="auto" w:fill="FFFFFF"/>
-        </w:rPr>
-        <w:t xml:space="preserve"> statistically significantly</w:t>
-      </w:r>
-      <w:r>
-        <w:rPr>
-          <w:rFonts w:ascii="Times New Roman" w:eastAsia="Times New Roman" w:hAnsi="Times New Roman" w:cs="Times New Roman"/>
-          <w:color w:val="000000"/>
-          <w:sz w:val="22"/>
-          <w:szCs w:val="22"/>
-          <w:shd w:val="clear" w:color="auto" w:fill="FFFFFF"/>
-        </w:rPr>
-        <w:t xml:space="preserve">? Evaluate both </w:t>
-      </w:r>
-      <w:r>
-        <w:rPr>
-          <w:rFonts w:ascii="Times New Roman" w:eastAsia="Times New Roman" w:hAnsi="Times New Roman" w:cs="Times New Roman"/>
-          <w:color w:val="000000"/>
-          <w:sz w:val="22"/>
-          <w:szCs w:val="22"/>
-          <w:shd w:val="clear" w:color="auto" w:fill="FFFFFF"/>
-        </w:rPr>
-        <w:t xml:space="preserve">the </w:t>
-      </w:r>
-      <w:r>
-        <w:rPr>
-          <w:rFonts w:ascii="Times New Roman" w:eastAsia="Times New Roman" w:hAnsi="Times New Roman" w:cs="Times New Roman"/>
-          <w:color w:val="000000"/>
-          <w:sz w:val="22"/>
-          <w:szCs w:val="22"/>
-          <w:shd w:val="clear" w:color="auto" w:fill="FFFFFF"/>
-        </w:rPr>
-        <w:t xml:space="preserve">abrupt and </w:t>
-      </w:r>
-      <w:r>
-        <w:rPr>
-          <w:rFonts w:ascii="Times New Roman" w:eastAsia="Times New Roman" w:hAnsi="Times New Roman" w:cs="Times New Roman"/>
-          <w:color w:val="000000"/>
-          <w:sz w:val="22"/>
-          <w:szCs w:val="22"/>
-          <w:shd w:val="clear" w:color="auto" w:fill="FFFFFF"/>
-        </w:rPr>
-        <w:t xml:space="preserve">the </w:t>
-      </w:r>
-      <w:r>
-        <w:rPr>
-          <w:rFonts w:ascii="Times New Roman" w:eastAsia="Times New Roman" w:hAnsi="Times New Roman" w:cs="Times New Roman"/>
-          <w:color w:val="000000"/>
-          <w:sz w:val="22"/>
-          <w:szCs w:val="22"/>
-          <w:shd w:val="clear" w:color="auto" w:fill="FFFFFF"/>
-        </w:rPr>
-        <w:t xml:space="preserve">gradual changes? Report and interpret the estimates of both </w:t>
-      </w:r>
-      <w:r>
-        <w:rPr>
-          <w:rFonts w:ascii="Times New Roman" w:eastAsia="Times New Roman" w:hAnsi="Times New Roman" w:cs="Times New Roman"/>
-          <w:color w:val="000000"/>
-          <w:sz w:val="22"/>
-          <w:szCs w:val="22"/>
-          <w:shd w:val="clear" w:color="auto" w:fill="FFFFFF"/>
-        </w:rPr>
-        <w:t xml:space="preserve">the </w:t>
-      </w:r>
-      <w:r>
-        <w:rPr>
-          <w:rFonts w:ascii="Times New Roman" w:eastAsia="Times New Roman" w:hAnsi="Times New Roman" w:cs="Times New Roman"/>
-          <w:color w:val="000000"/>
-          <w:sz w:val="22"/>
-          <w:szCs w:val="22"/>
-          <w:shd w:val="clear" w:color="auto" w:fill="FFFFFF"/>
-        </w:rPr>
-        <w:t xml:space="preserve">abrupt and </w:t>
-      </w:r>
-      <w:r>
-        <w:rPr>
-          <w:rFonts w:ascii="Times New Roman" w:eastAsia="Times New Roman" w:hAnsi="Times New Roman" w:cs="Times New Roman"/>
-          <w:color w:val="000000"/>
-          <w:sz w:val="22"/>
-          <w:szCs w:val="22"/>
-          <w:shd w:val="clear" w:color="auto" w:fill="FFFFFF"/>
-        </w:rPr>
-        <w:t xml:space="preserve">the </w:t>
-      </w:r>
-      <w:r>
-        <w:rPr>
-          <w:rFonts w:ascii="Times New Roman" w:eastAsia="Times New Roman" w:hAnsi="Times New Roman" w:cs="Times New Roman"/>
-          <w:color w:val="000000"/>
-          <w:sz w:val="22"/>
-          <w:szCs w:val="22"/>
-          <w:shd w:val="clear" w:color="auto" w:fill="FFFFFF"/>
-        </w:rPr>
-        <w:t>gradual change</w:t>
-      </w:r>
-      <w:r>
-        <w:rPr>
-          <w:rFonts w:ascii="Times New Roman" w:eastAsia="Times New Roman" w:hAnsi="Times New Roman" w:cs="Times New Roman"/>
-          <w:color w:val="000000"/>
-          <w:sz w:val="22"/>
-          <w:szCs w:val="22"/>
-          <w:shd w:val="clear" w:color="auto" w:fill="FFFFFF"/>
-        </w:rPr>
-        <w:t>s</w:t>
-      </w:r>
-      <w:r>
-        <w:rPr>
-          <w:rFonts w:ascii="Times New Roman" w:eastAsia="Times New Roman" w:hAnsi="Times New Roman" w:cs="Times New Roman"/>
-          <w:color w:val="000000"/>
-          <w:sz w:val="22"/>
-          <w:szCs w:val="22"/>
-          <w:shd w:val="clear" w:color="auto" w:fill="FFFFFF"/>
-        </w:rPr>
-        <w:t xml:space="preserve"> in </w:t>
-      </w:r>
-      <w:r>
-        <w:rPr>
-          <w:rFonts w:ascii="Times New Roman" w:eastAsia="Times New Roman" w:hAnsi="Times New Roman" w:cs="Times New Roman"/>
-          <w:color w:val="000000"/>
-          <w:sz w:val="22"/>
-          <w:szCs w:val="22"/>
-          <w:shd w:val="clear" w:color="auto" w:fill="FFFFFF"/>
-        </w:rPr>
-        <w:t>ozone</w:t>
-      </w:r>
-      <w:r>
-        <w:rPr>
-          <w:rFonts w:ascii="Times New Roman" w:eastAsia="Times New Roman" w:hAnsi="Times New Roman" w:cs="Times New Roman"/>
-          <w:color w:val="000000"/>
-          <w:sz w:val="22"/>
-          <w:szCs w:val="22"/>
-          <w:shd w:val="clear" w:color="auto" w:fill="FFFFFF"/>
-        </w:rPr>
-        <w:t>.  Which one do you think it is more appropriate and meaningful</w:t>
-      </w:r>
-      <w:r>
-        <w:rPr>
-          <w:rFonts w:ascii="Times New Roman" w:eastAsia="Times New Roman" w:hAnsi="Times New Roman" w:cs="Times New Roman"/>
-          <w:color w:val="000000"/>
-          <w:sz w:val="22"/>
-          <w:szCs w:val="22"/>
-          <w:shd w:val="clear" w:color="auto" w:fill="FFFFFF"/>
-        </w:rPr>
-        <w:t>?</w:t>
+          <w:shd w:val="clear" w:color="auto" w:fill="FFFFFF"/>
+        </w:rPr>
+        <w:t xml:space="preserve"> the pollution statistically significantly? Evaluate both the abrupt and the gradual changes? Report and interpret the estimates of both the abrupt and the gradual changes in ozone.  Which one do you think it is more appropriate and meaningful?</w:t>
       </w:r>
     </w:p>
     <w:p>
@@ -2812,27 +4106,365 @@
         <w:pStyle w:val="ListParagraph"/>
         <w:rPr>
           <w:rFonts w:ascii="Times New Roman" w:eastAsia="Times New Roman" w:hAnsi="Times New Roman" w:cs="Times New Roman"/>
-          <w:color w:val="000000"/>
-          <w:sz w:val="22"/>
-          <w:szCs w:val="22"/>
-          <w:shd w:val="clear" w:color="auto" w:fill="FFFFFF"/>
-        </w:rPr>
-      </w:pPr>
-    </w:p>
-    <w:p>
-      <w:pPr>
-        <w:rPr>
-          <w:rFonts w:ascii="Times New Roman" w:eastAsia="Times New Roman" w:hAnsi="Times New Roman" w:cs="Times New Roman"/>
-          <w:color w:val="000000"/>
-          <w:shd w:val="clear" w:color="auto" w:fill="FFFFFF"/>
-        </w:rPr>
-      </w:pPr>
-    </w:p>
-    <w:p>
-      <w:pPr>
-        <w:rPr>
-          <w:rFonts w:ascii="Times New Roman" w:eastAsia="Times New Roman" w:hAnsi="Times New Roman" w:cs="Times New Roman"/>
-          <w:color w:val="000000"/>
+          <w:i/>
+          <w:iCs/>
+          <w:color w:val="000000"/>
+          <w:shd w:val="clear" w:color="auto" w:fill="FFFFFF"/>
+        </w:rPr>
+      </w:pPr>
+      <w:r>
+        <w:rPr>
+          <w:rFonts w:ascii="Times New Roman" w:eastAsia="Times New Roman" w:hAnsi="Times New Roman" w:cs="Times New Roman"/>
+          <w:i/>
+          <w:iCs/>
+          <w:color w:val="000000"/>
+          <w:shd w:val="clear" w:color="auto" w:fill="FFFFFF"/>
+        </w:rPr>
+        <w:t>Ha: Intervention was effective and reduced pollution</w:t>
+      </w:r>
+    </w:p>
+    <w:p>
+      <w:pPr>
+        <w:pStyle w:val="ListParagraph"/>
+        <w:rPr>
+          <w:rFonts w:ascii="Times New Roman" w:eastAsia="Times New Roman" w:hAnsi="Times New Roman" w:cs="Times New Roman"/>
+          <w:i/>
+          <w:iCs/>
+          <w:color w:val="000000"/>
+          <w:shd w:val="clear" w:color="auto" w:fill="FFFFFF"/>
+        </w:rPr>
+      </w:pPr>
+      <w:r>
+        <w:rPr>
+          <w:rFonts w:ascii="Times New Roman" w:eastAsia="Times New Roman" w:hAnsi="Times New Roman" w:cs="Times New Roman"/>
+          <w:i/>
+          <w:iCs/>
+          <w:color w:val="000000"/>
+          <w:shd w:val="clear" w:color="auto" w:fill="FFFFFF"/>
+        </w:rPr>
+        <w:t>Ho: Intervention was not effective and did not reduce pollution</w:t>
+      </w:r>
+    </w:p>
+    <w:p>
+      <w:pPr>
+        <w:pStyle w:val="ListParagraph"/>
+        <w:rPr>
+          <w:rFonts w:ascii="Times New Roman" w:eastAsia="Times New Roman" w:hAnsi="Times New Roman" w:cs="Times New Roman"/>
+          <w:i/>
+          <w:iCs/>
+          <w:color w:val="000000"/>
+          <w:shd w:val="clear" w:color="auto" w:fill="FFFFFF"/>
+        </w:rPr>
+      </w:pPr>
+      <w:r>
+        <w:rPr>
+          <w:rFonts w:ascii="Times New Roman" w:eastAsia="Times New Roman" w:hAnsi="Times New Roman" w:cs="Times New Roman"/>
+          <w:i/>
+          <w:iCs/>
+          <w:color w:val="000000"/>
+          <w:shd w:val="clear" w:color="auto" w:fill="FFFFFF"/>
+        </w:rPr>
+        <w:t>Tolerance level alpha = 0.05 = 5%</w:t>
+      </w:r>
+    </w:p>
+    <w:p>
+      <w:pPr>
+        <w:pStyle w:val="ListParagraph"/>
+        <w:rPr>
+          <w:rFonts w:ascii="Times New Roman" w:eastAsia="Times New Roman" w:hAnsi="Times New Roman" w:cs="Times New Roman"/>
+          <w:color w:val="000000"/>
+          <w:shd w:val="clear" w:color="auto" w:fill="FFFFFF"/>
+        </w:rPr>
+      </w:pPr>
+      <w:r>
+        <w:rPr>
+          <w:rFonts w:ascii="Times New Roman" w:eastAsia="Times New Roman" w:hAnsi="Times New Roman" w:cs="Times New Roman"/>
+          <w:color w:val="000000"/>
+          <w:shd w:val="clear" w:color="auto" w:fill="FFFFFF"/>
+        </w:rPr>
+        <w:t>Carried out 2 sample t-test to assess whether the intervention was effective, found that</w:t>
+      </w:r>
+      <w:r>
+        <w:rPr>
+          <w:rFonts w:ascii="Times New Roman" w:eastAsia="Times New Roman" w:hAnsi="Times New Roman" w:cs="Times New Roman"/>
+          <w:color w:val="000000"/>
+          <w:shd w:val="clear" w:color="auto" w:fill="FFFFFF"/>
+        </w:rPr>
+        <w:t>:</w:t>
+      </w:r>
+    </w:p>
+    <w:p>
+      <w:pPr>
+        <w:pStyle w:val="ListParagraph"/>
+        <w:rPr>
+          <w:rFonts w:ascii="Times New Roman" w:eastAsia="Times New Roman" w:hAnsi="Times New Roman" w:cs="Times New Roman"/>
+          <w:b/>
+          <w:bCs/>
+          <w:color w:val="000000"/>
+          <w:shd w:val="clear" w:color="auto" w:fill="FFFFFF"/>
+        </w:rPr>
+      </w:pPr>
+      <w:r>
+        <w:rPr>
+          <w:rFonts w:ascii="Times New Roman" w:eastAsia="Times New Roman" w:hAnsi="Times New Roman" w:cs="Times New Roman"/>
+          <w:b/>
+          <w:bCs/>
+          <w:color w:val="000000"/>
+          <w:shd w:val="clear" w:color="auto" w:fill="FFFFFF"/>
+        </w:rPr>
+        <w:t xml:space="preserve">p-value = 3.695e-08 = 0.00000003695 &lt; alpha = 0.05 </w:t>
+      </w:r>
+    </w:p>
+    <w:p>
+      <w:pPr>
+        <w:pStyle w:val="ListParagraph"/>
+        <w:rPr>
+          <w:rFonts w:ascii="Times New Roman" w:eastAsia="Times New Roman" w:hAnsi="Times New Roman" w:cs="Times New Roman"/>
+          <w:color w:val="000000"/>
+          <w:shd w:val="clear" w:color="auto" w:fill="FFFFFF"/>
+        </w:rPr>
+      </w:pPr>
+      <w:proofErr w:type="gramStart"/>
+      <w:r>
+        <w:rPr>
+          <w:rFonts w:ascii="Times New Roman" w:eastAsia="Times New Roman" w:hAnsi="Times New Roman" w:cs="Times New Roman"/>
+          <w:color w:val="000000"/>
+          <w:shd w:val="clear" w:color="auto" w:fill="FFFFFF"/>
+        </w:rPr>
+        <w:t>so</w:t>
+      </w:r>
+      <w:proofErr w:type="gramEnd"/>
+      <w:r>
+        <w:rPr>
+          <w:rFonts w:ascii="Times New Roman" w:eastAsia="Times New Roman" w:hAnsi="Times New Roman" w:cs="Times New Roman"/>
+          <w:color w:val="000000"/>
+          <w:shd w:val="clear" w:color="auto" w:fill="FFFFFF"/>
+        </w:rPr>
+        <w:t xml:space="preserve"> the data provides statistically significant evidence against Ho, hence the intervention is effective.</w:t>
+      </w:r>
+    </w:p>
+    <w:p>
+      <w:pPr>
+        <w:pStyle w:val="ListParagraph"/>
+        <w:rPr>
+          <w:rFonts w:ascii="Times New Roman" w:eastAsia="Times New Roman" w:hAnsi="Times New Roman" w:cs="Times New Roman"/>
+          <w:color w:val="000000"/>
+          <w:shd w:val="clear" w:color="auto" w:fill="FFFFFF"/>
+        </w:rPr>
+      </w:pPr>
+    </w:p>
+    <w:p>
+      <w:pPr>
+        <w:pStyle w:val="ListParagraph"/>
+        <w:rPr>
+          <w:rFonts w:ascii="Times New Roman" w:eastAsia="Times New Roman" w:hAnsi="Times New Roman" w:cs="Times New Roman"/>
+          <w:color w:val="000000"/>
+          <w:shd w:val="clear" w:color="auto" w:fill="FFFFFF"/>
+        </w:rPr>
+      </w:pPr>
+      <w:r>
+        <w:rPr>
+          <w:rFonts w:ascii="Times New Roman" w:eastAsia="Times New Roman" w:hAnsi="Times New Roman" w:cs="Times New Roman"/>
+          <w:color w:val="000000"/>
+          <w:shd w:val="clear" w:color="auto" w:fill="FFFFFF"/>
+        </w:rPr>
+        <w:t xml:space="preserve">After implementing the abrupt change using regression model, we can say it is statically significant since in R function linear model output p-values are two sided, so </w:t>
+      </w:r>
+    </w:p>
+    <w:p>
+      <w:pPr>
+        <w:pStyle w:val="ListParagraph"/>
+        <w:rPr>
+          <w:rFonts w:ascii="Times New Roman" w:eastAsia="Times New Roman" w:hAnsi="Times New Roman" w:cs="Times New Roman"/>
+          <w:b/>
+          <w:bCs/>
+          <w:color w:val="000000"/>
+          <w:shd w:val="clear" w:color="auto" w:fill="FFFFFF"/>
+        </w:rPr>
+      </w:pPr>
+      <w:r>
+        <w:rPr>
+          <w:rFonts w:ascii="Times New Roman" w:eastAsia="Times New Roman" w:hAnsi="Times New Roman" w:cs="Times New Roman"/>
+          <w:b/>
+          <w:bCs/>
+          <w:color w:val="000000"/>
+          <w:shd w:val="clear" w:color="auto" w:fill="FFFFFF"/>
+        </w:rPr>
+        <w:t>p-value 2.38e-07/2 = 0.000000119</w:t>
+      </w:r>
+    </w:p>
+    <w:p>
+      <w:pPr>
+        <w:pStyle w:val="ListParagraph"/>
+        <w:rPr>
+          <w:rFonts w:ascii="Times New Roman" w:eastAsia="Times New Roman" w:hAnsi="Times New Roman" w:cs="Times New Roman"/>
+          <w:color w:val="000000"/>
+          <w:shd w:val="clear" w:color="auto" w:fill="FFFFFF"/>
+        </w:rPr>
+      </w:pPr>
+      <w:r>
+        <w:rPr>
+          <w:rFonts w:ascii="Times New Roman" w:eastAsia="Times New Roman" w:hAnsi="Times New Roman" w:cs="Times New Roman"/>
+          <w:color w:val="000000"/>
+          <w:shd w:val="clear" w:color="auto" w:fill="FFFFFF"/>
+        </w:rPr>
+        <w:t>However, after implementing an abrupt change comparing periods 1960-1966 versus after 1966, we see the statical significance is much smaller. This may suggest the abrupt change is not as relevant.</w:t>
+      </w:r>
+    </w:p>
+    <w:p>
+      <w:pPr>
+        <w:pStyle w:val="ListParagraph"/>
+        <w:rPr>
+          <w:rFonts w:ascii="Times New Roman" w:eastAsia="Times New Roman" w:hAnsi="Times New Roman" w:cs="Times New Roman"/>
+          <w:color w:val="000000"/>
+          <w:shd w:val="clear" w:color="auto" w:fill="FFFFFF"/>
+        </w:rPr>
+      </w:pPr>
+    </w:p>
+    <w:p>
+      <w:pPr>
+        <w:pStyle w:val="ListParagraph"/>
+        <w:rPr>
+          <w:rFonts w:ascii="Times New Roman" w:eastAsia="Times New Roman" w:hAnsi="Times New Roman" w:cs="Times New Roman"/>
+          <w:color w:val="000000"/>
+          <w:shd w:val="clear" w:color="auto" w:fill="FFFFFF"/>
+        </w:rPr>
+      </w:pPr>
+      <w:r>
+        <w:rPr>
+          <w:rFonts w:ascii="Times New Roman" w:eastAsia="Times New Roman" w:hAnsi="Times New Roman" w:cs="Times New Roman"/>
+          <w:color w:val="000000"/>
+          <w:shd w:val="clear" w:color="auto" w:fill="FFFFFF"/>
+        </w:rPr>
+        <w:t>Now let’s see if gradual effect is significant:</w:t>
+      </w:r>
+    </w:p>
+    <w:p>
+      <w:pPr>
+        <w:pStyle w:val="ListParagraph"/>
+        <w:rPr>
+          <w:rFonts w:ascii="Times New Roman" w:eastAsia="Times New Roman" w:hAnsi="Times New Roman" w:cs="Times New Roman"/>
+          <w:i/>
+          <w:iCs/>
+          <w:color w:val="000000"/>
+          <w:shd w:val="clear" w:color="auto" w:fill="FFFFFF"/>
+        </w:rPr>
+      </w:pPr>
+      <w:r>
+        <w:rPr>
+          <w:rFonts w:ascii="Times New Roman" w:eastAsia="Times New Roman" w:hAnsi="Times New Roman" w:cs="Times New Roman"/>
+          <w:i/>
+          <w:iCs/>
+          <w:color w:val="000000"/>
+          <w:shd w:val="clear" w:color="auto" w:fill="FFFFFF"/>
+        </w:rPr>
+        <w:t>Ho: Intervention was NOT effective (slope of Ramp is NOT negative)</w:t>
+      </w:r>
+    </w:p>
+    <w:p>
+      <w:pPr>
+        <w:pStyle w:val="ListParagraph"/>
+        <w:rPr>
+          <w:rFonts w:ascii="Times New Roman" w:eastAsia="Times New Roman" w:hAnsi="Times New Roman" w:cs="Times New Roman"/>
+          <w:i/>
+          <w:iCs/>
+          <w:color w:val="000000"/>
+          <w:shd w:val="clear" w:color="auto" w:fill="FFFFFF"/>
+        </w:rPr>
+      </w:pPr>
+      <w:r>
+        <w:rPr>
+          <w:rFonts w:ascii="Times New Roman" w:eastAsia="Times New Roman" w:hAnsi="Times New Roman" w:cs="Times New Roman"/>
+          <w:i/>
+          <w:iCs/>
+          <w:color w:val="000000"/>
+          <w:shd w:val="clear" w:color="auto" w:fill="FFFFFF"/>
+        </w:rPr>
+        <w:lastRenderedPageBreak/>
+        <w:t xml:space="preserve">Ha: Intervention is effective (slope of Ramp is negative) </w:t>
+      </w:r>
+    </w:p>
+    <w:p>
+      <w:pPr>
+        <w:pStyle w:val="ListParagraph"/>
+        <w:rPr>
+          <w:rFonts w:ascii="Times New Roman" w:eastAsia="Times New Roman" w:hAnsi="Times New Roman" w:cs="Times New Roman"/>
+          <w:color w:val="000000"/>
+          <w:shd w:val="clear" w:color="auto" w:fill="FFFFFF"/>
+        </w:rPr>
+      </w:pPr>
+      <w:r>
+        <w:rPr>
+          <w:rFonts w:ascii="Times New Roman" w:eastAsia="Times New Roman" w:hAnsi="Times New Roman" w:cs="Times New Roman"/>
+          <w:color w:val="000000"/>
+          <w:shd w:val="clear" w:color="auto" w:fill="FFFFFF"/>
+        </w:rPr>
+        <w:t>After implementing the model, we can see the slope of the ramp is negative (</w:t>
+      </w:r>
+      <w:r>
+        <w:rPr>
+          <w:rFonts w:ascii="Times New Roman" w:eastAsia="Times New Roman" w:hAnsi="Times New Roman" w:cs="Times New Roman"/>
+          <w:b/>
+          <w:bCs/>
+          <w:color w:val="000000"/>
+          <w:shd w:val="clear" w:color="auto" w:fill="FFFFFF"/>
+        </w:rPr>
+        <w:t>-0.020524</w:t>
+      </w:r>
+      <w:r>
+        <w:rPr>
+          <w:rFonts w:ascii="Times New Roman" w:eastAsia="Times New Roman" w:hAnsi="Times New Roman" w:cs="Times New Roman"/>
+          <w:color w:val="000000"/>
+          <w:shd w:val="clear" w:color="auto" w:fill="FFFFFF"/>
+        </w:rPr>
+        <w:t xml:space="preserve">) with statically significant confident since </w:t>
+      </w:r>
+      <w:r>
+        <w:rPr>
+          <w:rFonts w:ascii="Times New Roman" w:eastAsia="Times New Roman" w:hAnsi="Times New Roman" w:cs="Times New Roman"/>
+          <w:b/>
+          <w:bCs/>
+          <w:color w:val="000000"/>
+          <w:shd w:val="clear" w:color="auto" w:fill="FFFFFF"/>
+        </w:rPr>
+        <w:t>p-value 1.6e-08/2 = 0.000000008</w:t>
+      </w:r>
+    </w:p>
+    <w:p>
+      <w:pPr>
+        <w:pStyle w:val="ListParagraph"/>
+        <w:rPr>
+          <w:rFonts w:ascii="Times New Roman" w:eastAsia="Times New Roman" w:hAnsi="Times New Roman" w:cs="Times New Roman"/>
+          <w:color w:val="000000"/>
+          <w:shd w:val="clear" w:color="auto" w:fill="FFFFFF"/>
+        </w:rPr>
+      </w:pPr>
+    </w:p>
+    <w:p>
+      <w:pPr>
+        <w:pStyle w:val="ListParagraph"/>
+        <w:rPr>
+          <w:rFonts w:ascii="Times New Roman" w:eastAsia="Times New Roman" w:hAnsi="Times New Roman" w:cs="Times New Roman"/>
+          <w:color w:val="000000"/>
+          <w:shd w:val="clear" w:color="auto" w:fill="FFFFFF"/>
+        </w:rPr>
+      </w:pPr>
+      <w:r>
+        <w:rPr>
+          <w:rFonts w:ascii="Times New Roman" w:eastAsia="Times New Roman" w:hAnsi="Times New Roman" w:cs="Times New Roman"/>
+          <w:color w:val="000000"/>
+          <w:shd w:val="clear" w:color="auto" w:fill="FFFFFF"/>
+        </w:rPr>
+        <w:t>In this case, I think again a model that records both abrupt and gradual change is more appropriate and insightful, as implemented in M3. Despite implementation of a new regulation is mostly gradual in nature (as more people become aware of it, or in this case as new cars are manufactured under the new regulation), it might also incorporate a slight component of abrupt change (as we can argue it has some mathematical significance), although we could argue it is irrelevant from a qualitative perspective.</w:t>
+      </w:r>
+    </w:p>
+    <w:p>
+      <w:pPr>
+        <w:rPr>
+          <w:rFonts w:ascii="Times New Roman" w:eastAsia="Times New Roman" w:hAnsi="Times New Roman" w:cs="Times New Roman"/>
+          <w:color w:val="000000"/>
+          <w:sz w:val="24"/>
+          <w:szCs w:val="24"/>
           <w:shd w:val="clear" w:color="auto" w:fill="FFFFFF"/>
         </w:rPr>
       </w:pPr>
@@ -2847,37 +4479,21 @@
         <w:rPr>
           <w:rFonts w:ascii="Times New Roman" w:eastAsia="Times New Roman" w:hAnsi="Times New Roman" w:cs="Times New Roman"/>
           <w:color w:val="000000"/>
-          <w:sz w:val="22"/>
-          <w:szCs w:val="22"/>
-          <w:shd w:val="clear" w:color="auto" w:fill="FFFFFF"/>
-        </w:rPr>
-      </w:pPr>
-      <w:r>
-        <w:rPr>
-          <w:rFonts w:ascii="Times New Roman" w:eastAsia="Times New Roman" w:hAnsi="Times New Roman" w:cs="Times New Roman"/>
-          <w:color w:val="000000"/>
-          <w:sz w:val="22"/>
-          <w:szCs w:val="22"/>
-          <w:shd w:val="clear" w:color="auto" w:fill="FFFFFF"/>
-        </w:rPr>
-        <w:t xml:space="preserve">Can you capture both interventions, the opening </w:t>
-      </w:r>
-      <w:r>
-        <w:rPr>
-          <w:rFonts w:ascii="Times New Roman" w:eastAsia="Times New Roman" w:hAnsi="Times New Roman" w:cs="Times New Roman"/>
-          <w:color w:val="000000"/>
-          <w:sz w:val="22"/>
-          <w:szCs w:val="22"/>
-          <w:shd w:val="clear" w:color="auto" w:fill="FFFFFF"/>
-        </w:rPr>
-        <w:t xml:space="preserve">of the </w:t>
+          <w:shd w:val="clear" w:color="auto" w:fill="FFFFFF"/>
+        </w:rPr>
+      </w:pPr>
+      <w:r>
+        <w:rPr>
+          <w:rFonts w:ascii="Times New Roman" w:eastAsia="Times New Roman" w:hAnsi="Times New Roman" w:cs="Times New Roman"/>
+          <w:color w:val="000000"/>
+          <w:shd w:val="clear" w:color="auto" w:fill="FFFFFF"/>
+        </w:rPr>
+        <w:t xml:space="preserve">Can you capture both interventions, the opening of the </w:t>
       </w:r>
       <w:r>
         <w:rPr>
           <w:rFonts w:ascii="Times New Roman" w:hAnsi="Times New Roman" w:cs="Times New Roman"/>
           <w:color w:val="000000"/>
-          <w:sz w:val="22"/>
-          <w:szCs w:val="22"/>
           <w:shd w:val="clear" w:color="auto" w:fill="FFFFFF"/>
         </w:rPr>
         <w:t>Golden State Freeway</w:t>
@@ -2886,50 +4502,24 @@
         <w:rPr>
           <w:rFonts w:ascii="Times New Roman" w:eastAsia="Times New Roman" w:hAnsi="Times New Roman" w:cs="Times New Roman"/>
           <w:color w:val="000000"/>
-          <w:sz w:val="22"/>
-          <w:szCs w:val="22"/>
-          <w:shd w:val="clear" w:color="auto" w:fill="FFFFFF"/>
-        </w:rPr>
-        <w:t xml:space="preserve"> </w:t>
-      </w:r>
-      <w:r>
-        <w:rPr>
-          <w:rFonts w:ascii="Times New Roman" w:eastAsia="Times New Roman" w:hAnsi="Times New Roman" w:cs="Times New Roman"/>
-          <w:color w:val="000000"/>
-          <w:sz w:val="22"/>
-          <w:szCs w:val="22"/>
-          <w:shd w:val="clear" w:color="auto" w:fill="FFFFFF"/>
-        </w:rPr>
-        <w:t xml:space="preserve">and the implementation of Rule </w:t>
+          <w:shd w:val="clear" w:color="auto" w:fill="FFFFFF"/>
+        </w:rPr>
+        <w:t xml:space="preserve"> and the implementation of Rule </w:t>
       </w:r>
       <w:proofErr w:type="gramStart"/>
       <w:r>
         <w:rPr>
           <w:rFonts w:ascii="Times New Roman" w:eastAsia="Times New Roman" w:hAnsi="Times New Roman" w:cs="Times New Roman"/>
           <w:color w:val="000000"/>
-          <w:sz w:val="22"/>
-          <w:szCs w:val="22"/>
-          <w:shd w:val="clear" w:color="auto" w:fill="FFFFFF"/>
-        </w:rPr>
-        <w:t xml:space="preserve">63 </w:t>
-      </w:r>
-      <w:r>
-        <w:rPr>
-          <w:rFonts w:ascii="Times New Roman" w:eastAsia="Times New Roman" w:hAnsi="Times New Roman" w:cs="Times New Roman"/>
-          <w:color w:val="000000"/>
-          <w:sz w:val="22"/>
-          <w:szCs w:val="22"/>
-          <w:shd w:val="clear" w:color="auto" w:fill="FFFFFF"/>
-        </w:rPr>
-        <w:t xml:space="preserve"> in</w:t>
+          <w:shd w:val="clear" w:color="auto" w:fill="FFFFFF"/>
+        </w:rPr>
+        <w:t>63  in</w:t>
       </w:r>
       <w:proofErr w:type="gramEnd"/>
       <w:r>
         <w:rPr>
           <w:rFonts w:ascii="Times New Roman" w:eastAsia="Times New Roman" w:hAnsi="Times New Roman" w:cs="Times New Roman"/>
           <w:color w:val="000000"/>
-          <w:sz w:val="22"/>
-          <w:szCs w:val="22"/>
           <w:shd w:val="clear" w:color="auto" w:fill="FFFFFF"/>
         </w:rPr>
         <w:t xml:space="preserve"> 1960, and the regulations for new car engines implemented in 1966 in one model? Can you model both interventions and both abrupt and gradual changes? What insights do you gain from such model? Summarize the results. </w:t>
@@ -2963,11 +4553,75 @@
         <w:rPr>
           <w:rFonts w:ascii="Times New Roman" w:eastAsia="Times New Roman" w:hAnsi="Times New Roman" w:cs="Times New Roman"/>
           <w:color w:val="000000"/>
-          <w:sz w:val="22"/>
-          <w:szCs w:val="22"/>
-          <w:shd w:val="clear" w:color="auto" w:fill="FFFFFF"/>
-        </w:rPr>
-      </w:pPr>
+          <w:shd w:val="clear" w:color="auto" w:fill="FFFFFF"/>
+        </w:rPr>
+      </w:pPr>
+    </w:p>
+    <w:p>
+      <w:pPr>
+        <w:ind w:left="360"/>
+        <w:rPr>
+          <w:rFonts w:ascii="Times New Roman" w:eastAsia="Times New Roman" w:hAnsi="Times New Roman" w:cs="Times New Roman"/>
+          <w:color w:val="000000"/>
+          <w:sz w:val="24"/>
+          <w:szCs w:val="24"/>
+          <w:shd w:val="clear" w:color="auto" w:fill="FFFFFF"/>
+        </w:rPr>
+      </w:pPr>
+      <w:r>
+        <w:rPr>
+          <w:rFonts w:ascii="Times New Roman" w:eastAsia="Times New Roman" w:hAnsi="Times New Roman" w:cs="Times New Roman"/>
+          <w:color w:val="000000"/>
+          <w:sz w:val="24"/>
+          <w:szCs w:val="24"/>
+          <w:shd w:val="clear" w:color="auto" w:fill="FFFFFF"/>
+        </w:rPr>
+        <w:t>First, we implemented a model to model for both abrupt changes. As explained in the previous exercises, the abrupt change in 1960 is highly relevant, while the abrupt change in 1966 is very light.</w:t>
+      </w:r>
+    </w:p>
+    <w:p>
+      <w:pPr>
+        <w:ind w:left="360"/>
+        <w:rPr>
+          <w:rFonts w:ascii="Times New Roman" w:eastAsia="Times New Roman" w:hAnsi="Times New Roman" w:cs="Times New Roman"/>
+          <w:color w:val="000000"/>
+          <w:sz w:val="24"/>
+          <w:szCs w:val="24"/>
+          <w:shd w:val="clear" w:color="auto" w:fill="FFFFFF"/>
+        </w:rPr>
+      </w:pPr>
+      <w:r>
+        <w:rPr>
+          <w:rFonts w:ascii="Times New Roman" w:eastAsia="Times New Roman" w:hAnsi="Times New Roman" w:cs="Times New Roman"/>
+          <w:color w:val="000000"/>
+          <w:sz w:val="24"/>
+          <w:szCs w:val="24"/>
+          <w:shd w:val="clear" w:color="auto" w:fill="FFFFFF"/>
+        </w:rPr>
+        <w:t>Then, when we implemented a model for both gradual changes, we incur in the same flaw that we incurred when making a gradual-only model for the first intervention (the strong abrupt change is messing up the gradual model and making it inaccurate to reality).</w:t>
+      </w:r>
+    </w:p>
+    <w:p>
+      <w:pPr>
+        <w:ind w:left="360"/>
+        <w:rPr>
+          <w:rFonts w:ascii="Times New Roman" w:eastAsia="Times New Roman" w:hAnsi="Times New Roman" w:cs="Times New Roman"/>
+          <w:color w:val="000000"/>
+          <w:sz w:val="24"/>
+          <w:szCs w:val="24"/>
+          <w:shd w:val="clear" w:color="auto" w:fill="FFFFFF"/>
+        </w:rPr>
+      </w:pPr>
+      <w:r>
+        <w:rPr>
+          <w:rFonts w:ascii="Times New Roman" w:eastAsia="Times New Roman" w:hAnsi="Times New Roman" w:cs="Times New Roman"/>
+          <w:color w:val="000000"/>
+          <w:sz w:val="24"/>
+          <w:szCs w:val="24"/>
+          <w:shd w:val="clear" w:color="auto" w:fill="FFFFFF"/>
+        </w:rPr>
+        <w:t>Finally, when we modeled both abrupt and gradual changes for both interventions, we see a model that is quite accurate to reality: an abrupt change in 1960 with a light upward-sloped gradual trend, then a gradual change since 1966.</w:t>
+      </w:r>
     </w:p>
     <w:p>
       <w:pPr>

</xml_diff>